<commit_message>
.ods really resolved, tc speeded up
</commit_message>
<xml_diff>
--- a/docs/climada_manual.docx
+++ b/docs/climada_manual.docx
@@ -47,7 +47,7 @@
           <w:sz w:val="22"/>
           <w:szCs w:val="22"/>
         </w:rPr>
-        <w:t>2</w:t>
+        <w:t>3</w:t>
       </w:r>
       <w:r>
         <w:rPr>
@@ -233,9 +233,14 @@
       <w:pPr>
         <w:pStyle w:val="Heading1"/>
       </w:pPr>
-      <w:bookmarkStart w:id="0" w:name="_Toc281756311"/>
-      <w:r>
-        <w:t>Instead of an Introduction: Preamble</w:t>
+      <w:bookmarkStart w:id="0" w:name="_Toc281938089"/>
+      <w:r>
+        <w:t>Instead of an Introd</w:t>
+      </w:r>
+      <w:bookmarkStart w:id="1" w:name="_GoBack"/>
+      <w:bookmarkEnd w:id="1"/>
+      <w:r>
+        <w:t>uction: Preamble</w:t>
       </w:r>
       <w:bookmarkEnd w:id="0"/>
     </w:p>
@@ -755,7 +760,7 @@
             <w:rPr>
               <w:noProof/>
             </w:rPr>
-            <w:instrText xml:space="preserve"> PAGEREF _Toc281756311 \h </w:instrText>
+            <w:instrText xml:space="preserve"> PAGEREF _Toc281938089 \h </w:instrText>
           </w:r>
           <w:r>
             <w:rPr>
@@ -815,7 +820,7 @@
             <w:rPr>
               <w:noProof/>
             </w:rPr>
-            <w:instrText xml:space="preserve"> PAGEREF _Toc281756312 \h </w:instrText>
+            <w:instrText xml:space="preserve"> PAGEREF _Toc281938090 \h </w:instrText>
           </w:r>
           <w:r>
             <w:rPr>
@@ -875,7 +880,7 @@
             <w:rPr>
               <w:noProof/>
             </w:rPr>
-            <w:instrText xml:space="preserve"> PAGEREF _Toc281756313 \h </w:instrText>
+            <w:instrText xml:space="preserve"> PAGEREF _Toc281938091 \h </w:instrText>
           </w:r>
           <w:r>
             <w:rPr>
@@ -935,7 +940,7 @@
             <w:rPr>
               <w:noProof/>
             </w:rPr>
-            <w:instrText xml:space="preserve"> PAGEREF _Toc281756314 \h </w:instrText>
+            <w:instrText xml:space="preserve"> PAGEREF _Toc281938092 \h </w:instrText>
           </w:r>
           <w:r>
             <w:rPr>
@@ -995,7 +1000,7 @@
             <w:rPr>
               <w:noProof/>
             </w:rPr>
-            <w:instrText xml:space="preserve"> PAGEREF _Toc281756315 \h </w:instrText>
+            <w:instrText xml:space="preserve"> PAGEREF _Toc281938093 \h </w:instrText>
           </w:r>
           <w:r>
             <w:rPr>
@@ -1055,7 +1060,7 @@
             <w:rPr>
               <w:noProof/>
             </w:rPr>
-            <w:instrText xml:space="preserve"> PAGEREF _Toc281756316 \h </w:instrText>
+            <w:instrText xml:space="preserve"> PAGEREF _Toc281938094 \h </w:instrText>
           </w:r>
           <w:r>
             <w:rPr>
@@ -1115,7 +1120,7 @@
             <w:rPr>
               <w:noProof/>
             </w:rPr>
-            <w:instrText xml:space="preserve"> PAGEREF _Toc281756317 \h </w:instrText>
+            <w:instrText xml:space="preserve"> PAGEREF _Toc281938095 \h </w:instrText>
           </w:r>
           <w:r>
             <w:rPr>
@@ -1175,7 +1180,7 @@
             <w:rPr>
               <w:noProof/>
             </w:rPr>
-            <w:instrText xml:space="preserve"> PAGEREF _Toc281756318 \h </w:instrText>
+            <w:instrText xml:space="preserve"> PAGEREF _Toc281938096 \h </w:instrText>
           </w:r>
           <w:r>
             <w:rPr>
@@ -1235,7 +1240,7 @@
             <w:rPr>
               <w:noProof/>
             </w:rPr>
-            <w:instrText xml:space="preserve"> PAGEREF _Toc281756319 \h </w:instrText>
+            <w:instrText xml:space="preserve"> PAGEREF _Toc281938097 \h </w:instrText>
           </w:r>
           <w:r>
             <w:rPr>
@@ -1295,7 +1300,7 @@
             <w:rPr>
               <w:noProof/>
             </w:rPr>
-            <w:instrText xml:space="preserve"> PAGEREF _Toc281756320 \h </w:instrText>
+            <w:instrText xml:space="preserve"> PAGEREF _Toc281938098 \h </w:instrText>
           </w:r>
           <w:r>
             <w:rPr>
@@ -1355,7 +1360,7 @@
             <w:rPr>
               <w:noProof/>
             </w:rPr>
-            <w:instrText xml:space="preserve"> PAGEREF _Toc281756321 \h </w:instrText>
+            <w:instrText xml:space="preserve"> PAGEREF _Toc281938099 \h </w:instrText>
           </w:r>
           <w:r>
             <w:rPr>
@@ -1415,7 +1420,7 @@
             <w:rPr>
               <w:noProof/>
             </w:rPr>
-            <w:instrText xml:space="preserve"> PAGEREF _Toc281756322 \h </w:instrText>
+            <w:instrText xml:space="preserve"> PAGEREF _Toc281938100 \h </w:instrText>
           </w:r>
           <w:r>
             <w:rPr>
@@ -1475,7 +1480,7 @@
             <w:rPr>
               <w:noProof/>
             </w:rPr>
-            <w:instrText xml:space="preserve"> PAGEREF _Toc281756323 \h </w:instrText>
+            <w:instrText xml:space="preserve"> PAGEREF _Toc281938101 \h </w:instrText>
           </w:r>
           <w:r>
             <w:rPr>
@@ -1535,7 +1540,7 @@
             <w:rPr>
               <w:noProof/>
             </w:rPr>
-            <w:instrText xml:space="preserve"> PAGEREF _Toc281756324 \h </w:instrText>
+            <w:instrText xml:space="preserve"> PAGEREF _Toc281938102 \h </w:instrText>
           </w:r>
           <w:r>
             <w:rPr>
@@ -1595,7 +1600,7 @@
             <w:rPr>
               <w:noProof/>
             </w:rPr>
-            <w:instrText xml:space="preserve"> PAGEREF _Toc281756325 \h </w:instrText>
+            <w:instrText xml:space="preserve"> PAGEREF _Toc281938103 \h </w:instrText>
           </w:r>
           <w:r>
             <w:rPr>
@@ -1655,7 +1660,7 @@
             <w:rPr>
               <w:noProof/>
             </w:rPr>
-            <w:instrText xml:space="preserve"> PAGEREF _Toc281756326 \h </w:instrText>
+            <w:instrText xml:space="preserve"> PAGEREF _Toc281938104 \h </w:instrText>
           </w:r>
           <w:r>
             <w:rPr>
@@ -1715,7 +1720,7 @@
             <w:rPr>
               <w:noProof/>
             </w:rPr>
-            <w:instrText xml:space="preserve"> PAGEREF _Toc281756327 \h </w:instrText>
+            <w:instrText xml:space="preserve"> PAGEREF _Toc281938105 \h </w:instrText>
           </w:r>
           <w:r>
             <w:rPr>
@@ -1775,7 +1780,7 @@
             <w:rPr>
               <w:noProof/>
             </w:rPr>
-            <w:instrText xml:space="preserve"> PAGEREF _Toc281756328 \h </w:instrText>
+            <w:instrText xml:space="preserve"> PAGEREF _Toc281938106 \h </w:instrText>
           </w:r>
           <w:r>
             <w:rPr>
@@ -1835,7 +1840,7 @@
             <w:rPr>
               <w:noProof/>
             </w:rPr>
-            <w:instrText xml:space="preserve"> PAGEREF _Toc281756329 \h </w:instrText>
+            <w:instrText xml:space="preserve"> PAGEREF _Toc281938107 \h </w:instrText>
           </w:r>
           <w:r>
             <w:rPr>
@@ -1895,7 +1900,7 @@
             <w:rPr>
               <w:noProof/>
             </w:rPr>
-            <w:instrText xml:space="preserve"> PAGEREF _Toc281756330 \h </w:instrText>
+            <w:instrText xml:space="preserve"> PAGEREF _Toc281938108 \h </w:instrText>
           </w:r>
           <w:r>
             <w:rPr>
@@ -1955,7 +1960,7 @@
             <w:rPr>
               <w:noProof/>
             </w:rPr>
-            <w:instrText xml:space="preserve"> PAGEREF _Toc281756331 \h </w:instrText>
+            <w:instrText xml:space="preserve"> PAGEREF _Toc281938109 \h </w:instrText>
           </w:r>
           <w:r>
             <w:rPr>
@@ -2015,7 +2020,7 @@
             <w:rPr>
               <w:noProof/>
             </w:rPr>
-            <w:instrText xml:space="preserve"> PAGEREF _Toc281756332 \h </w:instrText>
+            <w:instrText xml:space="preserve"> PAGEREF _Toc281938110 \h </w:instrText>
           </w:r>
           <w:r>
             <w:rPr>
@@ -2075,7 +2080,7 @@
             <w:rPr>
               <w:noProof/>
             </w:rPr>
-            <w:instrText xml:space="preserve"> PAGEREF _Toc281756333 \h </w:instrText>
+            <w:instrText xml:space="preserve"> PAGEREF _Toc281938111 \h </w:instrText>
           </w:r>
           <w:r>
             <w:rPr>
@@ -2135,7 +2140,7 @@
             <w:rPr>
               <w:noProof/>
             </w:rPr>
-            <w:instrText xml:space="preserve"> PAGEREF _Toc281756334 \h </w:instrText>
+            <w:instrText xml:space="preserve"> PAGEREF _Toc281938112 \h </w:instrText>
           </w:r>
           <w:r>
             <w:rPr>
@@ -2195,7 +2200,7 @@
             <w:rPr>
               <w:noProof/>
             </w:rPr>
-            <w:instrText xml:space="preserve"> PAGEREF _Toc281756335 \h </w:instrText>
+            <w:instrText xml:space="preserve"> PAGEREF _Toc281938113 \h </w:instrText>
           </w:r>
           <w:r>
             <w:rPr>
@@ -2255,7 +2260,7 @@
             <w:rPr>
               <w:noProof/>
             </w:rPr>
-            <w:instrText xml:space="preserve"> PAGEREF _Toc281756336 \h </w:instrText>
+            <w:instrText xml:space="preserve"> PAGEREF _Toc281938114 \h </w:instrText>
           </w:r>
           <w:r>
             <w:rPr>
@@ -2315,7 +2320,7 @@
             <w:rPr>
               <w:noProof/>
             </w:rPr>
-            <w:instrText xml:space="preserve"> PAGEREF _Toc281756337 \h </w:instrText>
+            <w:instrText xml:space="preserve"> PAGEREF _Toc281938115 \h </w:instrText>
           </w:r>
           <w:r>
             <w:rPr>
@@ -2375,7 +2380,7 @@
             <w:rPr>
               <w:noProof/>
             </w:rPr>
-            <w:instrText xml:space="preserve"> PAGEREF _Toc281756338 \h </w:instrText>
+            <w:instrText xml:space="preserve"> PAGEREF _Toc281938116 \h </w:instrText>
           </w:r>
           <w:r>
             <w:rPr>
@@ -2435,7 +2440,7 @@
             <w:rPr>
               <w:noProof/>
             </w:rPr>
-            <w:instrText xml:space="preserve"> PAGEREF _Toc281756339 \h </w:instrText>
+            <w:instrText xml:space="preserve"> PAGEREF _Toc281938117 \h </w:instrText>
           </w:r>
           <w:r>
             <w:rPr>
@@ -2495,7 +2500,7 @@
             <w:rPr>
               <w:noProof/>
             </w:rPr>
-            <w:instrText xml:space="preserve"> PAGEREF _Toc281756340 \h </w:instrText>
+            <w:instrText xml:space="preserve"> PAGEREF _Toc281938118 \h </w:instrText>
           </w:r>
           <w:r>
             <w:rPr>
@@ -2555,7 +2560,7 @@
             <w:rPr>
               <w:noProof/>
             </w:rPr>
-            <w:instrText xml:space="preserve"> PAGEREF _Toc281756341 \h </w:instrText>
+            <w:instrText xml:space="preserve"> PAGEREF _Toc281938119 \h </w:instrText>
           </w:r>
           <w:r>
             <w:rPr>
@@ -2615,7 +2620,7 @@
             <w:rPr>
               <w:noProof/>
             </w:rPr>
-            <w:instrText xml:space="preserve"> PAGEREF _Toc281756342 \h </w:instrText>
+            <w:instrText xml:space="preserve"> PAGEREF _Toc281938120 \h </w:instrText>
           </w:r>
           <w:r>
             <w:rPr>
@@ -2675,7 +2680,7 @@
             <w:rPr>
               <w:noProof/>
             </w:rPr>
-            <w:instrText xml:space="preserve"> PAGEREF _Toc281756343 \h </w:instrText>
+            <w:instrText xml:space="preserve"> PAGEREF _Toc281938121 \h </w:instrText>
           </w:r>
           <w:r>
             <w:rPr>
@@ -2735,7 +2740,7 @@
             <w:rPr>
               <w:noProof/>
             </w:rPr>
-            <w:instrText xml:space="preserve"> PAGEREF _Toc281756344 \h </w:instrText>
+            <w:instrText xml:space="preserve"> PAGEREF _Toc281938122 \h </w:instrText>
           </w:r>
           <w:r>
             <w:rPr>
@@ -2795,7 +2800,7 @@
             <w:rPr>
               <w:noProof/>
             </w:rPr>
-            <w:instrText xml:space="preserve"> PAGEREF _Toc281756345 \h </w:instrText>
+            <w:instrText xml:space="preserve"> PAGEREF _Toc281938123 \h </w:instrText>
           </w:r>
           <w:r>
             <w:rPr>
@@ -2861,7 +2866,7 @@
             <w:rPr>
               <w:noProof/>
             </w:rPr>
-            <w:instrText xml:space="preserve"> PAGEREF _Toc281756346 \h </w:instrText>
+            <w:instrText xml:space="preserve"> PAGEREF _Toc281938124 \h </w:instrText>
           </w:r>
           <w:r>
             <w:rPr>
@@ -2922,7 +2927,7 @@
             <w:rPr>
               <w:noProof/>
             </w:rPr>
-            <w:instrText xml:space="preserve"> PAGEREF _Toc281756347 \h </w:instrText>
+            <w:instrText xml:space="preserve"> PAGEREF _Toc281938125 \h </w:instrText>
           </w:r>
           <w:r>
             <w:rPr>
@@ -2982,7 +2987,7 @@
             <w:rPr>
               <w:noProof/>
             </w:rPr>
-            <w:instrText xml:space="preserve"> PAGEREF _Toc281756348 \h </w:instrText>
+            <w:instrText xml:space="preserve"> PAGEREF _Toc281938126 \h </w:instrText>
           </w:r>
           <w:r>
             <w:rPr>
@@ -3042,7 +3047,7 @@
             <w:rPr>
               <w:noProof/>
             </w:rPr>
-            <w:instrText xml:space="preserve"> PAGEREF _Toc281756349 \h </w:instrText>
+            <w:instrText xml:space="preserve"> PAGEREF _Toc281938127 \h </w:instrText>
           </w:r>
           <w:r>
             <w:rPr>
@@ -3102,7 +3107,7 @@
             <w:rPr>
               <w:noProof/>
             </w:rPr>
-            <w:instrText xml:space="preserve"> PAGEREF _Toc281756350 \h </w:instrText>
+            <w:instrText xml:space="preserve"> PAGEREF _Toc281938128 \h </w:instrText>
           </w:r>
           <w:r>
             <w:rPr>
@@ -3162,7 +3167,7 @@
             <w:rPr>
               <w:noProof/>
             </w:rPr>
-            <w:instrText xml:space="preserve"> PAGEREF _Toc281756351 \h </w:instrText>
+            <w:instrText xml:space="preserve"> PAGEREF _Toc281938129 \h </w:instrText>
           </w:r>
           <w:r>
             <w:rPr>
@@ -3222,7 +3227,7 @@
             <w:rPr>
               <w:noProof/>
             </w:rPr>
-            <w:instrText xml:space="preserve"> PAGEREF _Toc281756352 \h </w:instrText>
+            <w:instrText xml:space="preserve"> PAGEREF _Toc281938130 \h </w:instrText>
           </w:r>
           <w:r>
             <w:rPr>
@@ -3282,7 +3287,7 @@
             <w:rPr>
               <w:noProof/>
             </w:rPr>
-            <w:instrText xml:space="preserve"> PAGEREF _Toc281756353 \h </w:instrText>
+            <w:instrText xml:space="preserve"> PAGEREF _Toc281938131 \h </w:instrText>
           </w:r>
           <w:r>
             <w:rPr>
@@ -3342,7 +3347,7 @@
             <w:rPr>
               <w:noProof/>
             </w:rPr>
-            <w:instrText xml:space="preserve"> PAGEREF _Toc281756354 \h </w:instrText>
+            <w:instrText xml:space="preserve"> PAGEREF _Toc281938132 \h </w:instrText>
           </w:r>
           <w:r>
             <w:rPr>
@@ -3359,7 +3364,7 @@
             <w:rPr>
               <w:noProof/>
             </w:rPr>
-            <w:t>54</w:t>
+            <w:t>55</w:t>
           </w:r>
           <w:r>
             <w:rPr>
@@ -3397,12 +3402,12 @@
       <w:pPr>
         <w:pStyle w:val="Heading1"/>
       </w:pPr>
-      <w:bookmarkStart w:id="1" w:name="_Toc281756312"/>
+      <w:bookmarkStart w:id="2" w:name="_Toc281938090"/>
       <w:r>
         <w:lastRenderedPageBreak/>
         <w:t>A visual primer</w:t>
       </w:r>
-      <w:bookmarkEnd w:id="1"/>
+      <w:bookmarkEnd w:id="2"/>
     </w:p>
     <w:p/>
     <w:p>
@@ -4410,12 +4415,12 @@
       <w:pPr>
         <w:pStyle w:val="Heading1"/>
       </w:pPr>
-      <w:bookmarkStart w:id="2" w:name="_Toc281756313"/>
+      <w:bookmarkStart w:id="3" w:name="_Toc281938091"/>
       <w:r>
         <w:lastRenderedPageBreak/>
         <w:t>A brief introduction to the concepts behind climada</w:t>
       </w:r>
-      <w:bookmarkEnd w:id="2"/>
+      <w:bookmarkEnd w:id="3"/>
     </w:p>
     <w:p>
       <w:pPr>
@@ -4438,11 +4443,11 @@
       <w:pPr>
         <w:pStyle w:val="Heading2"/>
       </w:pPr>
-      <w:bookmarkStart w:id="3" w:name="_Toc281756314"/>
+      <w:bookmarkStart w:id="4" w:name="_Toc281938092"/>
       <w:r>
         <w:t>Probabilistic damage model</w:t>
       </w:r>
-      <w:bookmarkEnd w:id="3"/>
+      <w:bookmarkEnd w:id="4"/>
     </w:p>
     <w:p>
       <w:pPr>
@@ -4889,12 +4894,12 @@
       <w:pPr>
         <w:pStyle w:val="Heading2"/>
       </w:pPr>
-      <w:bookmarkStart w:id="4" w:name="_Toc281756315"/>
+      <w:bookmarkStart w:id="5" w:name="_Toc281938093"/>
       <w:r>
         <w:lastRenderedPageBreak/>
         <w:t>Adaptation cost curve</w:t>
       </w:r>
-      <w:bookmarkEnd w:id="4"/>
+      <w:bookmarkEnd w:id="5"/>
     </w:p>
     <w:p>
       <w:pPr>
@@ -5451,7 +5456,7 @@
       <w:pPr>
         <w:pStyle w:val="Heading1"/>
       </w:pPr>
-      <w:bookmarkStart w:id="5" w:name="_Toc281756316"/>
+      <w:bookmarkStart w:id="6" w:name="_Toc281938094"/>
       <w:r>
         <w:lastRenderedPageBreak/>
         <w:t>Get</w:t>
@@ -5462,7 +5467,7 @@
       <w:r>
         <w:t xml:space="preserve"> started</w:t>
       </w:r>
-      <w:bookmarkEnd w:id="5"/>
+      <w:bookmarkEnd w:id="6"/>
     </w:p>
     <w:p/>
     <w:p>
@@ -6402,12 +6407,12 @@
       <w:pPr>
         <w:pStyle w:val="Heading2"/>
       </w:pPr>
-      <w:bookmarkStart w:id="6" w:name="_Toc281756317"/>
+      <w:bookmarkStart w:id="7" w:name="_Toc281938095"/>
       <w:r>
         <w:lastRenderedPageBreak/>
         <w:t>Process on one page</w:t>
       </w:r>
-      <w:bookmarkEnd w:id="6"/>
+      <w:bookmarkEnd w:id="7"/>
     </w:p>
     <w:p>
       <w:pPr>
@@ -6992,7 +6997,7 @@
       <w:pPr>
         <w:pStyle w:val="Heading2"/>
       </w:pPr>
-      <w:bookmarkStart w:id="7" w:name="_Toc281756318"/>
+      <w:bookmarkStart w:id="8" w:name="_Toc281938096"/>
       <w:r>
         <w:lastRenderedPageBreak/>
         <w:t>Excel i</w:t>
@@ -7003,7 +7008,7 @@
       <w:r>
         <w:t xml:space="preserve"> to climada</w:t>
       </w:r>
-      <w:bookmarkEnd w:id="7"/>
+      <w:bookmarkEnd w:id="8"/>
     </w:p>
     <w:p>
       <w:pPr>
@@ -7835,16 +7840,7 @@
           <w:sz w:val="22"/>
           <w:szCs w:val="22"/>
         </w:rPr>
-        <w:t xml:space="preserve"> su</w:t>
-      </w:r>
-      <w:bookmarkStart w:id="8" w:name="_GoBack"/>
-      <w:bookmarkEnd w:id="8"/>
-      <w:r>
-        <w:rPr>
-          <w:sz w:val="22"/>
-          <w:szCs w:val="22"/>
-        </w:rPr>
-        <w:t>bsequent calls, the routine suggest last inputs - and if</w:t>
+        <w:t xml:space="preserve"> subsequent calls, the routine suggest last inputs - and if</w:t>
       </w:r>
       <w:r>
         <w:rPr>
@@ -7927,6 +7923,189 @@
         </w:rPr>
         <w:t xml:space="preserve"> again.</w:t>
       </w:r>
+    </w:p>
+    <w:p>
+      <w:pPr>
+        <w:rPr>
+          <w:sz w:val="22"/>
+          <w:szCs w:val="22"/>
+        </w:rPr>
+      </w:pPr>
+    </w:p>
+    <w:p>
+      <w:pPr>
+        <w:rPr>
+          <w:sz w:val="22"/>
+          <w:szCs w:val="22"/>
+        </w:rPr>
+      </w:pPr>
+      <w:r>
+        <w:rPr>
+          <w:sz w:val="22"/>
+          <w:szCs w:val="22"/>
+        </w:rPr>
+        <w:t>Instead of .</w:t>
+      </w:r>
+      <w:proofErr w:type="spellStart"/>
+      <w:r>
+        <w:rPr>
+          <w:sz w:val="22"/>
+          <w:szCs w:val="22"/>
+        </w:rPr>
+        <w:t>xls</w:t>
+      </w:r>
+      <w:proofErr w:type="spellEnd"/>
+      <w:r>
+        <w:rPr>
+          <w:sz w:val="22"/>
+          <w:szCs w:val="22"/>
+        </w:rPr>
+        <w:t xml:space="preserve"> (best work .</w:t>
+      </w:r>
+      <w:proofErr w:type="spellStart"/>
+      <w:r>
+        <w:rPr>
+          <w:sz w:val="22"/>
+          <w:szCs w:val="22"/>
+        </w:rPr>
+        <w:t>xls</w:t>
+      </w:r>
+      <w:proofErr w:type="spellEnd"/>
+      <w:r>
+        <w:rPr>
+          <w:sz w:val="22"/>
+          <w:szCs w:val="22"/>
+        </w:rPr>
+        <w:t xml:space="preserve"> 95 or 97 with MATLAB and .</w:t>
+      </w:r>
+      <w:proofErr w:type="spellStart"/>
+      <w:r>
+        <w:rPr>
+          <w:sz w:val="22"/>
+          <w:szCs w:val="22"/>
+        </w:rPr>
+        <w:t>xlsx</w:t>
+      </w:r>
+      <w:proofErr w:type="spellEnd"/>
+      <w:r>
+        <w:rPr>
+          <w:sz w:val="22"/>
+          <w:szCs w:val="22"/>
+        </w:rPr>
+        <w:t xml:space="preserve"> with Octave), </w:t>
+      </w:r>
+      <w:proofErr w:type="spellStart"/>
+      <w:r>
+        <w:rPr>
+          <w:sz w:val="22"/>
+          <w:szCs w:val="22"/>
+        </w:rPr>
+        <w:t>climada</w:t>
+      </w:r>
+      <w:proofErr w:type="spellEnd"/>
+      <w:r>
+        <w:rPr>
+          <w:sz w:val="22"/>
+          <w:szCs w:val="22"/>
+        </w:rPr>
+        <w:t xml:space="preserve"> also supports .</w:t>
+      </w:r>
+      <w:proofErr w:type="spellStart"/>
+      <w:r>
+        <w:rPr>
+          <w:sz w:val="22"/>
+          <w:szCs w:val="22"/>
+        </w:rPr>
+        <w:t>ods</w:t>
+      </w:r>
+      <w:proofErr w:type="spellEnd"/>
+      <w:r>
+        <w:rPr>
+          <w:sz w:val="22"/>
+          <w:szCs w:val="22"/>
+        </w:rPr>
+        <w:t xml:space="preserve"> (Open Office). In Octave, please avoid any cell comments also see “Notes on Octave” further below. Please do not use field format ‘Percentage’ in Open Office, but just ‘General’ or ‘Number’, such that e.g. the </w:t>
+      </w:r>
+      <w:proofErr w:type="spellStart"/>
+      <w:r>
+        <w:rPr>
+          <w:i/>
+          <w:sz w:val="22"/>
+          <w:szCs w:val="22"/>
+        </w:rPr>
+        <w:t>discount_rate</w:t>
+      </w:r>
+      <w:proofErr w:type="spellEnd"/>
+      <w:r>
+        <w:rPr>
+          <w:sz w:val="22"/>
+          <w:szCs w:val="22"/>
+        </w:rPr>
+        <w:t xml:space="preserve"> on tab </w:t>
+      </w:r>
+      <w:r>
+        <w:rPr>
+          <w:i/>
+          <w:sz w:val="22"/>
+          <w:szCs w:val="22"/>
+        </w:rPr>
+        <w:t>discount</w:t>
+      </w:r>
+      <w:r>
+        <w:rPr>
+          <w:sz w:val="22"/>
+          <w:szCs w:val="22"/>
+        </w:rPr>
+        <w:t xml:space="preserve"> is 0.02, not plain ‘2%’ in the .</w:t>
+      </w:r>
+      <w:proofErr w:type="spellStart"/>
+      <w:r>
+        <w:rPr>
+          <w:sz w:val="22"/>
+          <w:szCs w:val="22"/>
+        </w:rPr>
+        <w:t>ods</w:t>
+      </w:r>
+      <w:proofErr w:type="spellEnd"/>
+      <w:r>
+        <w:rPr>
+          <w:sz w:val="22"/>
+          <w:szCs w:val="22"/>
+        </w:rPr>
+        <w:t xml:space="preserve"> file (2% works fine in .</w:t>
+      </w:r>
+      <w:proofErr w:type="spellStart"/>
+      <w:r>
+        <w:rPr>
+          <w:sz w:val="22"/>
+          <w:szCs w:val="22"/>
+        </w:rPr>
+        <w:t>xls</w:t>
+      </w:r>
+      <w:proofErr w:type="spellEnd"/>
+      <w:r>
+        <w:rPr>
+          <w:sz w:val="22"/>
+          <w:szCs w:val="22"/>
+        </w:rPr>
+        <w:t xml:space="preserve"> and .</w:t>
+      </w:r>
+      <w:proofErr w:type="spellStart"/>
+      <w:r>
+        <w:rPr>
+          <w:sz w:val="22"/>
+          <w:szCs w:val="22"/>
+        </w:rPr>
+        <w:t>xlsx</w:t>
+      </w:r>
+      <w:proofErr w:type="spellEnd"/>
+      <w:r>
+        <w:rPr>
+          <w:sz w:val="22"/>
+          <w:szCs w:val="22"/>
+        </w:rPr>
+        <w:t xml:space="preserve"> files).</w:t>
+      </w:r>
       <w:r>
         <w:br w:type="page"/>
       </w:r>
@@ -7935,7 +8114,7 @@
       <w:pPr>
         <w:pStyle w:val="Heading1"/>
       </w:pPr>
-      <w:bookmarkStart w:id="9" w:name="_Toc281756319"/>
+      <w:bookmarkStart w:id="9" w:name="_Toc281938097"/>
       <w:r>
         <w:lastRenderedPageBreak/>
         <w:t>From tropical cyclone hazard generatio</w:t>
@@ -8164,7 +8343,7 @@
       <w:pPr>
         <w:pStyle w:val="Heading2"/>
       </w:pPr>
-      <w:bookmarkStart w:id="10" w:name="_Toc281756320"/>
+      <w:bookmarkStart w:id="10" w:name="_Toc281938098"/>
       <w:r>
         <w:t>Hazard set</w:t>
       </w:r>
@@ -12663,7 +12842,7 @@
       <w:pPr>
         <w:pStyle w:val="Heading2"/>
       </w:pPr>
-      <w:bookmarkStart w:id="11" w:name="_Toc281756321"/>
+      <w:bookmarkStart w:id="11" w:name="_Toc281938099"/>
       <w:r>
         <w:lastRenderedPageBreak/>
         <w:t>Assets and damage functions</w:t>
@@ -13972,7 +14151,7 @@
       <w:pPr>
         <w:pStyle w:val="Heading2"/>
       </w:pPr>
-      <w:bookmarkStart w:id="12" w:name="_Toc281756322"/>
+      <w:bookmarkStart w:id="12" w:name="_Toc281938100"/>
       <w:r>
         <w:t>Damage calculation</w:t>
       </w:r>
@@ -14450,7 +14629,7 @@
       <w:pPr>
         <w:pStyle w:val="Heading2"/>
       </w:pPr>
-      <w:bookmarkStart w:id="13" w:name="_Toc281756323"/>
+      <w:bookmarkStart w:id="13" w:name="_Toc281938101"/>
       <w:r>
         <w:t>Adaptation cost curve</w:t>
       </w:r>
@@ -15786,7 +15965,7 @@
       <w:pPr>
         <w:pStyle w:val="Heading1"/>
       </w:pPr>
-      <w:bookmarkStart w:id="14" w:name="_Toc281756324"/>
+      <w:bookmarkStart w:id="14" w:name="_Toc281938102"/>
       <w:r>
         <w:lastRenderedPageBreak/>
         <w:t>Function reference</w:t>
@@ -15965,7 +16144,7 @@
       <w:pPr>
         <w:pStyle w:val="Heading2"/>
       </w:pPr>
-      <w:bookmarkStart w:id="15" w:name="_Toc281756325"/>
+      <w:bookmarkStart w:id="15" w:name="_Toc281938103"/>
       <w:r>
         <w:t>Basic entity functions</w:t>
       </w:r>
@@ -16395,7 +16574,7 @@
       <w:pPr>
         <w:pStyle w:val="Heading2"/>
       </w:pPr>
-      <w:bookmarkStart w:id="16" w:name="_Toc281756326"/>
+      <w:bookmarkStart w:id="16" w:name="_Toc281938104"/>
       <w:r>
         <w:t>Core calculations</w:t>
       </w:r>
@@ -16810,7 +16989,7 @@
       <w:pPr>
         <w:pStyle w:val="Heading2"/>
       </w:pPr>
-      <w:bookmarkStart w:id="17" w:name="_Toc281756327"/>
+      <w:bookmarkStart w:id="17" w:name="_Toc281938105"/>
       <w:r>
         <w:t>Basic hazard functions</w:t>
       </w:r>
@@ -17045,7 +17224,7 @@
       <w:pPr>
         <w:pStyle w:val="Heading2"/>
       </w:pPr>
-      <w:bookmarkStart w:id="18" w:name="_Toc281756328"/>
+      <w:bookmarkStart w:id="18" w:name="_Toc281938106"/>
       <w:r>
         <w:t>Further display functions</w:t>
       </w:r>
@@ -17164,7 +17343,7 @@
       <w:pPr>
         <w:pStyle w:val="Heading2"/>
       </w:pPr>
-      <w:bookmarkStart w:id="19" w:name="_Toc281756329"/>
+      <w:bookmarkStart w:id="19" w:name="_Toc281938107"/>
       <w:r>
         <w:t>Tropical cyclone (TC) specif</w:t>
       </w:r>
@@ -17542,7 +17721,7 @@
       <w:pPr>
         <w:pStyle w:val="Heading2"/>
       </w:pPr>
-      <w:bookmarkStart w:id="20" w:name="_Toc281756330"/>
+      <w:bookmarkStart w:id="20" w:name="_Toc281938108"/>
       <w:r>
         <w:t>Basic functions</w:t>
       </w:r>
@@ -17712,7 +17891,7 @@
       <w:pPr>
         <w:pStyle w:val="Heading2"/>
       </w:pPr>
-      <w:bookmarkStart w:id="21" w:name="_Toc281756331"/>
+      <w:bookmarkStart w:id="21" w:name="_Toc281938109"/>
       <w:r>
         <w:t>Admin functions</w:t>
       </w:r>
@@ -18190,7 +18369,7 @@
       <w:pPr>
         <w:pStyle w:val="Heading2"/>
       </w:pPr>
-      <w:bookmarkStart w:id="22" w:name="_Toc281756332"/>
+      <w:bookmarkStart w:id="22" w:name="_Toc281938110"/>
       <w:r>
         <w:t>Special functions</w:t>
       </w:r>
@@ -18413,7 +18592,7 @@
       <w:pPr>
         <w:pStyle w:val="Heading1"/>
       </w:pPr>
-      <w:bookmarkStart w:id="23" w:name="_Toc281756333"/>
+      <w:bookmarkStart w:id="23" w:name="_Toc281938111"/>
       <w:r>
         <w:t>climada modules</w:t>
       </w:r>
@@ -19753,7 +19932,7 @@
       <w:pPr>
         <w:pStyle w:val="Heading2"/>
       </w:pPr>
-      <w:bookmarkStart w:id="24" w:name="_Toc281756334"/>
+      <w:bookmarkStart w:id="24" w:name="_Toc281938112"/>
       <w:r>
         <w:lastRenderedPageBreak/>
         <w:t>Some hints to useful data sources</w:t>
@@ -20019,7 +20198,7 @@
       <w:pPr>
         <w:pStyle w:val="Heading1"/>
       </w:pPr>
-      <w:bookmarkStart w:id="25" w:name="_Toc281756335"/>
+      <w:bookmarkStart w:id="25" w:name="_Toc281938113"/>
       <w:r>
         <w:t>Writing your own code</w:t>
       </w:r>
@@ -20603,7 +20782,7 @@
       <w:pPr>
         <w:pStyle w:val="Heading2"/>
       </w:pPr>
-      <w:bookmarkStart w:id="26" w:name="_Toc281756336"/>
+      <w:bookmarkStart w:id="26" w:name="_Toc281938114"/>
       <w:proofErr w:type="spellStart"/>
       <w:r>
         <w:lastRenderedPageBreak/>
@@ -21910,7 +22089,7 @@
       <w:pPr>
         <w:pStyle w:val="Heading2"/>
       </w:pPr>
-      <w:bookmarkStart w:id="27" w:name="_Toc281756337"/>
+      <w:bookmarkStart w:id="27" w:name="_Toc281938115"/>
       <w:r>
         <w:t xml:space="preserve">climada </w:t>
       </w:r>
@@ -22109,7 +22288,7 @@
       <w:pPr>
         <w:pStyle w:val="Heading2"/>
       </w:pPr>
-      <w:bookmarkStart w:id="28" w:name="_Toc281756338"/>
+      <w:bookmarkStart w:id="28" w:name="_Toc281938116"/>
       <w:r>
         <w:t>Description of key climada structures</w:t>
       </w:r>
@@ -26354,7 +26533,7 @@
       <w:pPr>
         <w:pStyle w:val="Heading2"/>
       </w:pPr>
-      <w:bookmarkStart w:id="29" w:name="_Toc281756339"/>
+      <w:bookmarkStart w:id="29" w:name="_Toc281938117"/>
       <w:r>
         <w:lastRenderedPageBreak/>
         <w:t>Notes on Octave</w:t>
@@ -26735,7 +26914,38 @@
           <w:sz w:val="22"/>
           <w:szCs w:val="22"/>
         </w:rPr>
-        <w:t xml:space="preserve"> (Open Office) spreadsheets works properly with one limitation: avoid cell comments</w:t>
+        <w:t xml:space="preserve"> (Open Office) spreadsheets works properly </w:t>
+      </w:r>
+      <w:r>
+        <w:rPr>
+          <w:sz w:val="22"/>
+          <w:szCs w:val="22"/>
+        </w:rPr>
+        <w:t>if you</w:t>
+      </w:r>
+    </w:p>
+    <w:p>
+      <w:pPr>
+        <w:pStyle w:val="ListParagraph"/>
+        <w:widowControl w:val="0"/>
+        <w:numPr>
+          <w:ilvl w:val="0"/>
+          <w:numId w:val="24"/>
+        </w:numPr>
+        <w:autoSpaceDE w:val="0"/>
+        <w:autoSpaceDN w:val="0"/>
+        <w:adjustRightInd w:val="0"/>
+        <w:rPr>
+          <w:sz w:val="22"/>
+          <w:szCs w:val="22"/>
+        </w:rPr>
+      </w:pPr>
+      <w:r>
+        <w:rPr>
+          <w:sz w:val="22"/>
+          <w:szCs w:val="22"/>
+        </w:rPr>
+        <w:t>avoid cell comments</w:t>
       </w:r>
       <w:r>
         <w:rPr>
@@ -26829,6 +27039,45 @@
           <w:szCs w:val="22"/>
         </w:rPr>
         <w:t xml:space="preserve"> file. </w:t>
+      </w:r>
+    </w:p>
+    <w:p>
+      <w:pPr>
+        <w:pStyle w:val="ListParagraph"/>
+        <w:widowControl w:val="0"/>
+        <w:numPr>
+          <w:ilvl w:val="0"/>
+          <w:numId w:val="24"/>
+        </w:numPr>
+        <w:autoSpaceDE w:val="0"/>
+        <w:autoSpaceDN w:val="0"/>
+        <w:adjustRightInd w:val="0"/>
+        <w:rPr>
+          <w:sz w:val="22"/>
+          <w:szCs w:val="22"/>
+        </w:rPr>
+      </w:pPr>
+      <w:r>
+        <w:rPr>
+          <w:sz w:val="22"/>
+          <w:szCs w:val="22"/>
+        </w:rPr>
+        <w:t>Make sure the cell format for numbers is Number or General (but not e.g. Percentage</w:t>
+      </w:r>
+      <w:r>
+        <w:rPr>
+          <w:rStyle w:val="FootnoteReference"/>
+          <w:sz w:val="22"/>
+          <w:szCs w:val="22"/>
+        </w:rPr>
+        <w:footnoteReference w:id="62"/>
+      </w:r>
+      <w:r>
+        <w:rPr>
+          <w:sz w:val="22"/>
+          <w:szCs w:val="22"/>
+        </w:rPr>
+        <w:t>) and that zeros show as ‘0’, not as ‘-‘.</w:t>
       </w:r>
     </w:p>
     <w:p>
@@ -26924,6 +27173,129 @@
     </w:p>
     <w:p>
       <w:pPr>
+        <w:widowControl w:val="0"/>
+        <w:autoSpaceDE w:val="0"/>
+        <w:autoSpaceDN w:val="0"/>
+        <w:adjustRightInd w:val="0"/>
+        <w:rPr>
+          <w:sz w:val="22"/>
+          <w:szCs w:val="22"/>
+        </w:rPr>
+      </w:pPr>
+      <w:r>
+        <w:rPr>
+          <w:sz w:val="22"/>
+          <w:szCs w:val="22"/>
+        </w:rPr>
+        <w:t xml:space="preserve">It looks as if Octave does not like the switch </w:t>
+      </w:r>
+      <w:r>
+        <w:rPr>
+          <w:rFonts w:ascii="Courier" w:hAnsi="Courier"/>
+          <w:sz w:val="22"/>
+          <w:szCs w:val="22"/>
+        </w:rPr>
+        <w:t>‘-v7.3’</w:t>
+      </w:r>
+      <w:r>
+        <w:rPr>
+          <w:sz w:val="22"/>
+          <w:szCs w:val="22"/>
+        </w:rPr>
+        <w:t xml:space="preserve"> in the MATLAB save command</w:t>
+      </w:r>
+      <w:r>
+        <w:rPr>
+          <w:rStyle w:val="FootnoteReference"/>
+          <w:sz w:val="22"/>
+          <w:szCs w:val="22"/>
+        </w:rPr>
+        <w:footnoteReference w:id="63"/>
+      </w:r>
+      <w:r>
+        <w:rPr>
+          <w:sz w:val="22"/>
+          <w:szCs w:val="22"/>
+        </w:rPr>
+        <w:t xml:space="preserve">, hence use </w:t>
+      </w:r>
+      <w:r>
+        <w:rPr>
+          <w:rFonts w:ascii="Courier" w:hAnsi="Courier"/>
+          <w:sz w:val="22"/>
+          <w:szCs w:val="22"/>
+        </w:rPr>
+        <w:t>‘</w:t>
+      </w:r>
+      <w:r>
+        <w:rPr>
+          <w:rFonts w:ascii="Courier" w:hAnsi="Courier"/>
+          <w:sz w:val="22"/>
+          <w:szCs w:val="22"/>
+        </w:rPr>
+        <w:t>-v7’</w:t>
+      </w:r>
+      <w:r>
+        <w:rPr>
+          <w:sz w:val="22"/>
+          <w:szCs w:val="22"/>
+        </w:rPr>
+        <w:t xml:space="preserve">. </w:t>
+      </w:r>
+      <w:proofErr w:type="spellStart"/>
+      <w:r>
+        <w:rPr>
+          <w:rFonts w:ascii="Courier" w:hAnsi="Courier"/>
+          <w:sz w:val="22"/>
+          <w:szCs w:val="22"/>
+        </w:rPr>
+        <w:t>climada_EDS_calc</w:t>
+      </w:r>
+      <w:proofErr w:type="spellEnd"/>
+      <w:r>
+        <w:rPr>
+          <w:sz w:val="22"/>
+          <w:szCs w:val="22"/>
+        </w:rPr>
+        <w:t xml:space="preserve"> chec</w:t>
+      </w:r>
+      <w:r>
+        <w:rPr>
+          <w:sz w:val="22"/>
+          <w:szCs w:val="22"/>
+        </w:rPr>
+        <w:t xml:space="preserve">ks for this and throws an Error with the suggestion to save the hazard event set in MATLAB as </w:t>
+      </w:r>
+      <w:r>
+        <w:rPr>
+          <w:rFonts w:ascii="Courier" w:hAnsi="Courier"/>
+          <w:sz w:val="22"/>
+          <w:szCs w:val="22"/>
+        </w:rPr>
+        <w:t>‘–v7’</w:t>
+      </w:r>
+      <w:r>
+        <w:rPr>
+          <w:sz w:val="22"/>
+          <w:szCs w:val="22"/>
+        </w:rPr>
+        <w:t xml:space="preserve"> again.</w:t>
+      </w:r>
+    </w:p>
+    <w:p>
+      <w:pPr>
+        <w:widowControl w:val="0"/>
+        <w:autoSpaceDE w:val="0"/>
+        <w:autoSpaceDN w:val="0"/>
+        <w:adjustRightInd w:val="0"/>
+        <w:rPr>
+          <w:sz w:val="22"/>
+          <w:szCs w:val="22"/>
+        </w:rPr>
+      </w:pPr>
+    </w:p>
+    <w:p>
+      <w:pPr>
         <w:rPr>
           <w:rFonts w:eastAsia="Times New Roman"/>
           <w:sz w:val="32"/>
@@ -26939,7 +27311,7 @@
       <w:pPr>
         <w:pStyle w:val="Heading1"/>
       </w:pPr>
-      <w:bookmarkStart w:id="30" w:name="_Toc281756340"/>
+      <w:bookmarkStart w:id="30" w:name="_Toc281938118"/>
       <w:r>
         <w:lastRenderedPageBreak/>
         <w:t>Appendices</w:t>
@@ -27017,7 +27389,7 @@
       <w:pPr>
         <w:pStyle w:val="Heading2"/>
       </w:pPr>
-      <w:bookmarkStart w:id="31" w:name="_Toc281756341"/>
+      <w:bookmarkStart w:id="31" w:name="_Toc281938119"/>
       <w:r>
         <w:t>climada, the inner workings</w:t>
       </w:r>
@@ -27607,7 +27979,7 @@
       <w:pPr>
         <w:pStyle w:val="Heading3"/>
       </w:pPr>
-      <w:bookmarkStart w:id="32" w:name="_Toc281756342"/>
+      <w:bookmarkStart w:id="32" w:name="_Toc281938120"/>
       <w:r>
         <w:t>Implementation</w:t>
       </w:r>
@@ -29096,7 +29468,7 @@
           <w:sz w:val="20"/>
           <w:szCs w:val="20"/>
         </w:rPr>
-        <w:footnoteReference w:id="62"/>
+        <w:footnoteReference w:id="64"/>
       </w:r>
       <w:r>
         <w:rPr>
@@ -29547,7 +29919,7 @@
           <w:sz w:val="20"/>
           <w:szCs w:val="20"/>
         </w:rPr>
-        <w:footnoteReference w:id="63"/>
+        <w:footnoteReference w:id="65"/>
       </w:r>
     </w:p>
     <w:p>
@@ -29722,7 +30094,7 @@
       <w:pPr>
         <w:pStyle w:val="Heading2"/>
       </w:pPr>
-      <w:bookmarkStart w:id="33" w:name="_Toc281756343"/>
+      <w:bookmarkStart w:id="33" w:name="_Toc281938121"/>
       <w:r>
         <w:t>Insurance remarks</w:t>
       </w:r>
@@ -29733,7 +30105,7 @@
       <w:pPr>
         <w:pStyle w:val="Heading3"/>
       </w:pPr>
-      <w:bookmarkStart w:id="34" w:name="_Toc281756344"/>
+      <w:bookmarkStart w:id="34" w:name="_Toc281938122"/>
       <w:r>
         <w:t>Insurability</w:t>
       </w:r>
@@ -29902,7 +30274,7 @@
           <w:sz w:val="22"/>
           <w:szCs w:val="22"/>
         </w:rPr>
-        <w:footnoteReference w:id="64"/>
+        <w:footnoteReference w:id="66"/>
       </w:r>
     </w:p>
     <w:p>
@@ -30292,7 +30664,7 @@
           <w:sz w:val="22"/>
           <w:szCs w:val="22"/>
         </w:rPr>
-        <w:footnoteReference w:id="65"/>
+        <w:footnoteReference w:id="67"/>
       </w:r>
     </w:p>
     <w:p>
@@ -31072,7 +31444,7 @@
           <w:sz w:val="22"/>
           <w:szCs w:val="22"/>
         </w:rPr>
-        <w:footnoteReference w:id="66"/>
+        <w:footnoteReference w:id="68"/>
       </w:r>
       <w:r>
         <w:rPr>
@@ -31137,7 +31509,7 @@
           <w:sz w:val="22"/>
           <w:szCs w:val="22"/>
         </w:rPr>
-        <w:footnoteReference w:id="67"/>
+        <w:footnoteReference w:id="69"/>
       </w:r>
       <w:r>
         <w:rPr>
@@ -31317,7 +31689,7 @@
           <w:sz w:val="22"/>
           <w:szCs w:val="22"/>
         </w:rPr>
-        <w:footnoteReference w:id="68"/>
+        <w:footnoteReference w:id="70"/>
       </w:r>
     </w:p>
     <w:p>
@@ -31381,7 +31753,7 @@
           <w:sz w:val="22"/>
           <w:szCs w:val="22"/>
         </w:rPr>
-        <w:footnoteReference w:id="69"/>
+        <w:footnoteReference w:id="71"/>
       </w:r>
       <w:r>
         <w:rPr>
@@ -31417,7 +31789,7 @@
       <w:pPr>
         <w:pStyle w:val="Heading3"/>
       </w:pPr>
-      <w:bookmarkStart w:id="35" w:name="_Toc281756345"/>
+      <w:bookmarkStart w:id="35" w:name="_Toc281938123"/>
       <w:r>
         <w:t>Insurance conditions</w:t>
       </w:r>
@@ -31486,7 +31858,7 @@
           <w:sz w:val="22"/>
           <w:szCs w:val="22"/>
         </w:rPr>
-        <w:footnoteReference w:id="70"/>
+        <w:footnoteReference w:id="72"/>
       </w:r>
       <w:r>
         <w:rPr>
@@ -31897,7 +32269,7 @@
           <w:rFonts w:eastAsiaTheme="minorEastAsia"/>
         </w:rPr>
       </w:pPr>
-      <w:bookmarkStart w:id="36" w:name="_Toc281756346"/>
+      <w:bookmarkStart w:id="36" w:name="_Toc281938124"/>
       <w:r>
         <w:rPr>
           <w:sz w:val="22"/>
@@ -33291,7 +33663,7 @@
           <w:sz w:val="22"/>
           <w:szCs w:val="22"/>
         </w:rPr>
-        <w:footnoteReference w:id="71"/>
+        <w:footnoteReference w:id="73"/>
       </w:r>
       <w:r>
         <w:rPr>
@@ -33336,7 +33708,7 @@
           <w:sz w:val="22"/>
           <w:szCs w:val="22"/>
         </w:rPr>
-        <w:footnoteReference w:id="72"/>
+        <w:footnoteReference w:id="74"/>
       </w:r>
       <w:r>
         <w:rPr>
@@ -33552,7 +33924,7 @@
       <w:pPr>
         <w:pStyle w:val="Heading2"/>
       </w:pPr>
-      <w:bookmarkStart w:id="37" w:name="_Toc281756347"/>
+      <w:bookmarkStart w:id="37" w:name="_Toc281938125"/>
       <w:r>
         <w:t>Note on scenarios</w:t>
       </w:r>
@@ -33991,7 +34363,7 @@
           <w:sz w:val="22"/>
           <w:szCs w:val="22"/>
         </w:rPr>
-        <w:footnoteReference w:id="73"/>
+        <w:footnoteReference w:id="75"/>
       </w:r>
       <w:r>
         <w:rPr>
@@ -34205,7 +34577,7 @@
       <w:pPr>
         <w:pStyle w:val="Heading3"/>
       </w:pPr>
-      <w:bookmarkStart w:id="38" w:name="_Toc281756348"/>
+      <w:bookmarkStart w:id="38" w:name="_Toc281938126"/>
       <w:r>
         <w:t>climate impact scenarios – remarks on climada implementation</w:t>
       </w:r>
@@ -34456,7 +34828,7 @@
           <w:sz w:val="22"/>
           <w:szCs w:val="22"/>
         </w:rPr>
-        <w:footnoteReference w:id="74"/>
+        <w:footnoteReference w:id="76"/>
       </w:r>
       <w:r>
         <w:rPr>
@@ -35241,7 +35613,7 @@
       <w:pPr>
         <w:pStyle w:val="Heading3"/>
       </w:pPr>
-      <w:bookmarkStart w:id="39" w:name="_Toc281756349"/>
+      <w:bookmarkStart w:id="39" w:name="_Toc281938127"/>
       <w:r>
         <w:t>Climate impact scenarios – sources</w:t>
       </w:r>
@@ -35453,7 +35825,7 @@
       <w:pPr>
         <w:pStyle w:val="Heading2"/>
       </w:pPr>
-      <w:bookmarkStart w:id="40" w:name="_Toc281756350"/>
+      <w:bookmarkStart w:id="40" w:name="_Toc281938128"/>
       <w:r>
         <w:t>Tropical cyclones – technical remarks</w:t>
       </w:r>
@@ -35468,7 +35840,7 @@
       <w:pPr>
         <w:pStyle w:val="Heading3"/>
       </w:pPr>
-      <w:bookmarkStart w:id="41" w:name="_Toc281756351"/>
+      <w:bookmarkStart w:id="41" w:name="_Toc281938129"/>
       <w:proofErr w:type="spellStart"/>
       <w:r>
         <w:t>Windfield</w:t>
@@ -35930,7 +36302,7 @@
           <w:sz w:val="22"/>
           <w:szCs w:val="22"/>
         </w:rPr>
-        <w:footnoteReference w:id="75"/>
+        <w:footnoteReference w:id="77"/>
       </w:r>
       <w:r>
         <w:rPr>
@@ -36087,7 +36459,7 @@
           <v:shape id="_x0000_i1025" type="#_x0000_t75" style="width:444.1pt;height:112.65pt" o:ole="">
             <v:imagedata r:id="rId64" o:title=""/>
           </v:shape>
-          <o:OLEObject Type="Embed" ProgID="Equation.3" ShapeID="_x0000_i1025" DrawAspect="Content" ObjectID="_1355596140" r:id="rId65"/>
+          <o:OLEObject Type="Embed" ProgID="Equation.3" ShapeID="_x0000_i1025" DrawAspect="Content" ObjectID="_1355679927" r:id="rId65"/>
         </w:object>
       </w:r>
     </w:p>
@@ -36378,7 +36750,7 @@
           <v:shape id="_x0000_i1026" type="#_x0000_t75" style="width:210.3pt;height:52.75pt" o:ole="">
             <v:imagedata r:id="rId67" o:title=""/>
           </v:shape>
-          <o:OLEObject Type="Embed" ProgID="Equation.3" ShapeID="_x0000_i1026" DrawAspect="Content" ObjectID="_1355596141" r:id="rId68"/>
+          <o:OLEObject Type="Embed" ProgID="Equation.3" ShapeID="_x0000_i1026" DrawAspect="Content" ObjectID="_1355679928" r:id="rId68"/>
         </w:object>
       </w:r>
     </w:p>
@@ -37422,7 +37794,7 @@
       <w:bookmarkStart w:id="44" w:name="_Toc299451477"/>
       <w:bookmarkStart w:id="45" w:name="_Toc339438717"/>
       <w:bookmarkStart w:id="46" w:name="_Toc249783522"/>
-      <w:bookmarkStart w:id="47" w:name="_Toc281756352"/>
+      <w:bookmarkStart w:id="47" w:name="_Toc281938130"/>
       <w:r>
         <w:t>Single cyclone t</w:t>
       </w:r>
@@ -37488,7 +37860,7 @@
           <w:sz w:val="22"/>
           <w:szCs w:val="22"/>
         </w:rPr>
-        <w:footnoteReference w:id="76"/>
+        <w:footnoteReference w:id="78"/>
       </w:r>
       <w:r>
         <w:rPr>
@@ -37682,7 +38054,7 @@
       <w:pPr>
         <w:pStyle w:val="Heading2"/>
       </w:pPr>
-      <w:bookmarkStart w:id="48" w:name="_Toc281756353"/>
+      <w:bookmarkStart w:id="48" w:name="_Toc281938131"/>
       <w:r>
         <w:t>Economics of Climate Adap</w:t>
       </w:r>
@@ -46218,6 +46590,185 @@
       </w:pPr>
       <w:r>
         <w:rPr>
+          <w:rFonts w:ascii="Courier" w:hAnsi="Courier"/>
+          <w:noProof/>
+          <w:sz w:val="22"/>
+          <w:szCs w:val="22"/>
+        </w:rPr>
+        <w:lastRenderedPageBreak/>
+        <w:drawing>
+          <wp:inline distT="0" distB="0" distL="0" distR="0" wp14:anchorId="1E239629" wp14:editId="637F47F8">
+            <wp:extent cx="5270500" cy="4411980"/>
+            <wp:effectExtent l="0" t="0" r="12700" b="7620"/>
+            <wp:docPr id="66" name="Picture 66"/>
+            <wp:cNvGraphicFramePr>
+              <a:graphicFrameLocks xmlns:a="http://schemas.openxmlformats.org/drawingml/2006/main" noChangeAspect="1"/>
+            </wp:cNvGraphicFramePr>
+            <a:graphic xmlns:a="http://schemas.openxmlformats.org/drawingml/2006/main">
+              <a:graphicData uri="http://schemas.openxmlformats.org/drawingml/2006/picture">
+                <pic:pic xmlns:pic="http://schemas.openxmlformats.org/drawingml/2006/picture">
+                  <pic:nvPicPr>
+                    <pic:cNvPr id="0" name="Screen Shot 2014-12-18 at 19.15.19.png"/>
+                    <pic:cNvPicPr/>
+                  </pic:nvPicPr>
+                  <pic:blipFill>
+                    <a:blip r:embed="rId36">
+                      <a:extLst>
+                        <a:ext uri="{28A0092B-C50C-407E-A947-70E740481C1C}">
+                          <a14:useLocalDpi xmlns:a14="http://schemas.microsoft.com/office/drawing/2010/main" val="0"/>
+                        </a:ext>
+                      </a:extLst>
+                    </a:blip>
+                    <a:stretch>
+                      <a:fillRect/>
+                    </a:stretch>
+                  </pic:blipFill>
+                  <pic:spPr>
+                    <a:xfrm>
+                      <a:off x="0" y="0"/>
+                      <a:ext cx="5270500" cy="4411980"/>
+                    </a:xfrm>
+                    <a:prstGeom prst="rect">
+                      <a:avLst/>
+                    </a:prstGeom>
+                  </pic:spPr>
+                </pic:pic>
+              </a:graphicData>
+            </a:graphic>
+          </wp:inline>
+        </w:drawing>
+      </w:r>
+    </w:p>
+    <w:p>
+      <w:pPr>
+        <w:rPr>
+          <w:sz w:val="18"/>
+          <w:szCs w:val="18"/>
+        </w:rPr>
+      </w:pPr>
+      <w:r>
+        <w:rPr>
+          <w:sz w:val="18"/>
+          <w:szCs w:val="18"/>
+        </w:rPr>
+        <w:t>Figure: A sample plot of adaptation event view</w:t>
+      </w:r>
+      <w:r>
+        <w:rPr>
+          <w:sz w:val="18"/>
+          <w:szCs w:val="18"/>
+        </w:rPr>
+        <w:t xml:space="preserve"> (s</w:t>
+      </w:r>
+      <w:r>
+        <w:rPr>
+          <w:sz w:val="18"/>
+          <w:szCs w:val="18"/>
+        </w:rPr>
+        <w:t xml:space="preserve">ee </w:t>
+      </w:r>
+      <w:proofErr w:type="spellStart"/>
+      <w:r>
+        <w:rPr>
+          <w:rFonts w:ascii="Courier" w:hAnsi="Courier"/>
+          <w:sz w:val="18"/>
+          <w:szCs w:val="18"/>
+        </w:rPr>
+        <w:t>climada_adaptation_event_view</w:t>
+      </w:r>
+      <w:proofErr w:type="spellEnd"/>
+      <w:r>
+        <w:rPr>
+          <w:sz w:val="18"/>
+          <w:szCs w:val="18"/>
+        </w:rPr>
+        <w:t>). It shows the</w:t>
+      </w:r>
+      <w:r>
+        <w:rPr>
+          <w:sz w:val="18"/>
+          <w:szCs w:val="18"/>
+        </w:rPr>
+        <w:t xml:space="preserve"> effectiveness for measures for events of a given return period (here 10, 50 and 100 years</w:t>
+      </w:r>
+      <w:r>
+        <w:rPr>
+          <w:sz w:val="18"/>
+          <w:szCs w:val="18"/>
+        </w:rPr>
+        <w:t>, event damage show as black rectangles, mitigating effect of measures in blue colors</w:t>
+      </w:r>
+      <w:r>
+        <w:rPr>
+          <w:sz w:val="18"/>
+          <w:szCs w:val="18"/>
+        </w:rPr>
+        <w:t xml:space="preserve">). Note that for the 10-year event, all </w:t>
+      </w:r>
+      <w:proofErr w:type="spellStart"/>
+      <w:r>
+        <w:rPr>
+          <w:sz w:val="18"/>
+          <w:szCs w:val="18"/>
+        </w:rPr>
+        <w:t>modeld</w:t>
+      </w:r>
+      <w:proofErr w:type="spellEnd"/>
+      <w:r>
+        <w:rPr>
+          <w:sz w:val="18"/>
+          <w:szCs w:val="18"/>
+        </w:rPr>
+        <w:t xml:space="preserve"> damage can be averted by the proposed measures, for the 50-year event still abut 70% and for the 100-year event, </w:t>
+      </w:r>
+      <w:proofErr w:type="spellStart"/>
+      <w:r>
+        <w:rPr>
+          <w:sz w:val="18"/>
+          <w:szCs w:val="18"/>
+        </w:rPr>
+        <w:t>abput</w:t>
+      </w:r>
+      <w:proofErr w:type="spellEnd"/>
+      <w:r>
+        <w:rPr>
+          <w:sz w:val="18"/>
+          <w:szCs w:val="18"/>
+        </w:rPr>
+        <w:t xml:space="preserve"> half of the damage.</w:t>
+      </w:r>
+      <w:r>
+        <w:rPr>
+          <w:sz w:val="18"/>
+          <w:szCs w:val="18"/>
+        </w:rPr>
+        <w:t xml:space="preserve"> </w:t>
+      </w:r>
+      <w:r>
+        <w:rPr>
+          <w:sz w:val="14"/>
+          <w:szCs w:val="14"/>
+        </w:rPr>
+        <w:t>The plot shows has still one shortcoming: The seawall (second lightest blue) shows up very effectively for the 10-year event, but the labeling (provided on the 100-year event only) is hence difficult to read.</w:t>
+      </w:r>
+    </w:p>
+    <w:p>
+      <w:pPr>
+        <w:rPr>
+          <w:sz w:val="22"/>
+          <w:szCs w:val="22"/>
+        </w:rPr>
+      </w:pPr>
+    </w:p>
+    <w:p>
+      <w:pPr>
+        <w:rPr>
+          <w:sz w:val="22"/>
+          <w:szCs w:val="22"/>
+        </w:rPr>
+      </w:pPr>
+      <w:r>
+        <w:rPr>
           <w:sz w:val="22"/>
           <w:szCs w:val="22"/>
         </w:rPr>
@@ -46276,6 +46827,55 @@
           <w:szCs w:val="22"/>
         </w:rPr>
         <w:t>frequency curves (DFC).</w:t>
+      </w:r>
+    </w:p>
+    <w:p>
+      <w:pPr>
+        <w:rPr>
+          <w:sz w:val="22"/>
+          <w:szCs w:val="22"/>
+        </w:rPr>
+      </w:pPr>
+    </w:p>
+    <w:p>
+      <w:pPr>
+        <w:rPr>
+          <w:sz w:val="22"/>
+          <w:szCs w:val="22"/>
+        </w:rPr>
+      </w:pPr>
+      <w:proofErr w:type="spellStart"/>
+      <w:r>
+        <w:rPr>
+          <w:sz w:val="22"/>
+          <w:szCs w:val="22"/>
+        </w:rPr>
+        <w:t>Plese</w:t>
+      </w:r>
+      <w:proofErr w:type="spellEnd"/>
+      <w:r>
+        <w:rPr>
+          <w:sz w:val="22"/>
+          <w:szCs w:val="22"/>
+        </w:rPr>
+        <w:t xml:space="preserve"> be reminded that the function </w:t>
+      </w:r>
+      <w:proofErr w:type="spellStart"/>
+      <w:r>
+        <w:rPr>
+          <w:rFonts w:ascii="Courier" w:hAnsi="Courier"/>
+          <w:sz w:val="22"/>
+          <w:szCs w:val="22"/>
+        </w:rPr>
+        <w:t>climada</w:t>
+      </w:r>
+      <w:proofErr w:type="spellEnd"/>
+      <w:r>
+        <w:rPr>
+          <w:sz w:val="22"/>
+          <w:szCs w:val="22"/>
+        </w:rPr>
+        <w:t xml:space="preserve"> does prompt for today’s assets and today’s hazard, future assets and hazard and perform all the calculations, resulting in the adaptation cost curve as well as the adaptation event view.</w:t>
       </w:r>
     </w:p>
     <w:p>
@@ -46414,7 +47014,7 @@
       <w:pPr>
         <w:pStyle w:val="Heading2"/>
       </w:pPr>
-      <w:bookmarkStart w:id="49" w:name="_Toc281756354"/>
+      <w:bookmarkStart w:id="49" w:name="_Toc281938132"/>
       <w:r>
         <w:t>A remark on loss, damage and vulnerability</w:t>
       </w:r>
@@ -60761,12 +61361,29 @@
       <w:proofErr w:type="spellStart"/>
       <w:r>
         <w:rPr>
-          <w:rFonts w:ascii="Courier" w:hAnsi="Courier"/>
-          <w:sz w:val="18"/>
-          <w:szCs w:val="18"/>
-          <w:lang w:val="de-DE"/>
-        </w:rPr>
-        <w:t>interp_x_table</w:t>
+          <w:sz w:val="18"/>
+          <w:szCs w:val="18"/>
+          <w:lang w:val="de-DE"/>
+        </w:rPr>
+        <w:t>Specifically</w:t>
+      </w:r>
+      <w:proofErr w:type="spellEnd"/>
+      <w:r>
+        <w:rPr>
+          <w:sz w:val="18"/>
+          <w:szCs w:val="18"/>
+          <w:lang w:val="de-DE"/>
+        </w:rPr>
+        <w:t xml:space="preserve">, in </w:t>
+      </w:r>
+      <w:proofErr w:type="spellStart"/>
+      <w:r>
+        <w:rPr>
+          <w:sz w:val="18"/>
+          <w:szCs w:val="18"/>
+          <w:lang w:val="de-DE"/>
+        </w:rPr>
+        <w:t>the</w:t>
       </w:r>
       <w:proofErr w:type="spellEnd"/>
       <w:r>
@@ -60784,6 +61401,96 @@
           <w:szCs w:val="18"/>
           <w:lang w:val="de-DE"/>
         </w:rPr>
+        <w:t>discount</w:t>
+      </w:r>
+      <w:proofErr w:type="spellEnd"/>
+      <w:r>
+        <w:rPr>
+          <w:sz w:val="18"/>
+          <w:szCs w:val="18"/>
+          <w:lang w:val="de-DE"/>
+        </w:rPr>
+        <w:t xml:space="preserve"> </w:t>
+      </w:r>
+      <w:proofErr w:type="spellStart"/>
+      <w:r>
+        <w:rPr>
+          <w:sz w:val="18"/>
+          <w:szCs w:val="18"/>
+          <w:lang w:val="de-DE"/>
+        </w:rPr>
+        <w:t>tab</w:t>
+      </w:r>
+      <w:proofErr w:type="spellEnd"/>
+      <w:r>
+        <w:rPr>
+          <w:sz w:val="18"/>
+          <w:szCs w:val="18"/>
+          <w:lang w:val="de-DE"/>
+        </w:rPr>
+        <w:t xml:space="preserve"> oft he </w:t>
+      </w:r>
+      <w:proofErr w:type="spellStart"/>
+      <w:r>
+        <w:rPr>
+          <w:sz w:val="18"/>
+          <w:szCs w:val="18"/>
+          <w:lang w:val="de-DE"/>
+        </w:rPr>
+        <w:t>entity</w:t>
+      </w:r>
+      <w:proofErr w:type="spellEnd"/>
+      <w:r>
+        <w:rPr>
+          <w:sz w:val="18"/>
+          <w:szCs w:val="18"/>
+          <w:lang w:val="de-DE"/>
+        </w:rPr>
+        <w:t xml:space="preserve"> </w:t>
+      </w:r>
+      <w:proofErr w:type="spellStart"/>
+      <w:r>
+        <w:rPr>
+          <w:sz w:val="18"/>
+          <w:szCs w:val="18"/>
+          <w:lang w:val="de-DE"/>
+        </w:rPr>
+        <w:t>file</w:t>
+      </w:r>
+      <w:proofErr w:type="spellEnd"/>
+      <w:r>
+        <w:rPr>
+          <w:sz w:val="18"/>
+          <w:szCs w:val="18"/>
+          <w:lang w:val="de-DE"/>
+        </w:rPr>
+        <w:t xml:space="preserve">, </w:t>
+      </w:r>
+      <w:proofErr w:type="spellStart"/>
+      <w:r>
+        <w:rPr>
+          <w:sz w:val="18"/>
+          <w:szCs w:val="18"/>
+          <w:lang w:val="de-DE"/>
+        </w:rPr>
+        <w:t>use</w:t>
+      </w:r>
+      <w:proofErr w:type="spellEnd"/>
+      <w:r>
+        <w:rPr>
+          <w:sz w:val="18"/>
+          <w:szCs w:val="18"/>
+          <w:lang w:val="de-DE"/>
+        </w:rPr>
+        <w:t xml:space="preserve"> 0.02 </w:t>
+      </w:r>
+      <w:proofErr w:type="spellStart"/>
+      <w:r>
+        <w:rPr>
+          <w:sz w:val="18"/>
+          <w:szCs w:val="18"/>
+          <w:lang w:val="de-DE"/>
+        </w:rPr>
         <w:t>and</w:t>
       </w:r>
       <w:proofErr w:type="spellEnd"/>
@@ -60793,164 +61500,8 @@
           <w:szCs w:val="18"/>
           <w:lang w:val="de-DE"/>
         </w:rPr>
-        <w:t xml:space="preserve"> </w:t>
-      </w:r>
-      <w:proofErr w:type="spellStart"/>
-      <w:r>
-        <w:rPr>
-          <w:rFonts w:ascii="Courier" w:hAnsi="Courier"/>
-          <w:sz w:val="18"/>
-          <w:szCs w:val="18"/>
-          <w:lang w:val="de-DE"/>
-        </w:rPr>
-        <w:t>interp_y_table</w:t>
-      </w:r>
-      <w:proofErr w:type="spellEnd"/>
-      <w:r>
-        <w:rPr>
-          <w:sz w:val="18"/>
-          <w:szCs w:val="18"/>
-          <w:lang w:val="de-DE"/>
-        </w:rPr>
-        <w:t xml:space="preserve"> </w:t>
-      </w:r>
-      <w:proofErr w:type="spellStart"/>
-      <w:r>
-        <w:rPr>
-          <w:sz w:val="18"/>
-          <w:szCs w:val="18"/>
-          <w:lang w:val="de-DE"/>
-        </w:rPr>
-        <w:t>are</w:t>
-      </w:r>
-      <w:proofErr w:type="spellEnd"/>
-      <w:r>
-        <w:rPr>
-          <w:sz w:val="18"/>
-          <w:szCs w:val="18"/>
-          <w:lang w:val="de-DE"/>
-        </w:rPr>
-        <w:t xml:space="preserve"> </w:t>
-      </w:r>
-      <w:proofErr w:type="spellStart"/>
-      <w:r>
-        <w:rPr>
-          <w:sz w:val="18"/>
-          <w:szCs w:val="18"/>
-          <w:lang w:val="de-DE"/>
-        </w:rPr>
-        <w:t>passed</w:t>
-      </w:r>
-      <w:proofErr w:type="spellEnd"/>
-      <w:r>
-        <w:rPr>
-          <w:sz w:val="18"/>
-          <w:szCs w:val="18"/>
-          <w:lang w:val="de-DE"/>
-        </w:rPr>
-        <w:t xml:space="preserve"> </w:t>
-      </w:r>
-      <w:proofErr w:type="spellStart"/>
-      <w:r>
-        <w:rPr>
-          <w:sz w:val="18"/>
-          <w:szCs w:val="18"/>
-          <w:lang w:val="de-DE"/>
-        </w:rPr>
-        <w:t>as</w:t>
-      </w:r>
-      <w:proofErr w:type="spellEnd"/>
-      <w:r>
-        <w:rPr>
-          <w:sz w:val="18"/>
-          <w:szCs w:val="18"/>
-          <w:lang w:val="de-DE"/>
-        </w:rPr>
-        <w:t xml:space="preserve"> global variables </w:t>
-      </w:r>
-      <w:proofErr w:type="spellStart"/>
-      <w:r>
-        <w:rPr>
-          <w:sz w:val="18"/>
-          <w:szCs w:val="18"/>
-          <w:lang w:val="de-DE"/>
-        </w:rPr>
-        <w:t>to</w:t>
-      </w:r>
-      <w:proofErr w:type="spellEnd"/>
-      <w:r>
-        <w:rPr>
-          <w:sz w:val="18"/>
-          <w:szCs w:val="18"/>
-          <w:lang w:val="de-DE"/>
-        </w:rPr>
-        <w:t xml:space="preserve"> </w:t>
-      </w:r>
-      <w:proofErr w:type="spellStart"/>
-      <w:r>
-        <w:rPr>
-          <w:rFonts w:ascii="Courier" w:hAnsi="Courier"/>
-          <w:sz w:val="18"/>
-          <w:szCs w:val="18"/>
-          <w:lang w:val="de-DE"/>
-        </w:rPr>
-        <w:t>climada_sparse_interp</w:t>
-      </w:r>
-      <w:proofErr w:type="spellEnd"/>
-      <w:r>
-        <w:rPr>
-          <w:sz w:val="18"/>
-          <w:szCs w:val="18"/>
-          <w:lang w:val="de-DE"/>
-        </w:rPr>
-        <w:t xml:space="preserve"> </w:t>
-      </w:r>
-      <w:proofErr w:type="spellStart"/>
-      <w:r>
-        <w:rPr>
-          <w:sz w:val="18"/>
-          <w:szCs w:val="18"/>
-          <w:lang w:val="de-DE"/>
-        </w:rPr>
-        <w:t>for</w:t>
-      </w:r>
-      <w:proofErr w:type="spellEnd"/>
-      <w:r>
-        <w:rPr>
-          <w:sz w:val="18"/>
-          <w:szCs w:val="18"/>
-          <w:lang w:val="de-DE"/>
-        </w:rPr>
-        <w:t xml:space="preserve"> </w:t>
-      </w:r>
-      <w:proofErr w:type="spellStart"/>
-      <w:r>
-        <w:rPr>
-          <w:sz w:val="18"/>
-          <w:szCs w:val="18"/>
-          <w:lang w:val="de-DE"/>
-        </w:rPr>
-        <w:t>performance</w:t>
-      </w:r>
-      <w:proofErr w:type="spellEnd"/>
-      <w:r>
-        <w:rPr>
-          <w:sz w:val="18"/>
-          <w:szCs w:val="18"/>
-          <w:lang w:val="de-DE"/>
-        </w:rPr>
-        <w:t xml:space="preserve"> </w:t>
-      </w:r>
-      <w:proofErr w:type="spellStart"/>
-      <w:r>
-        <w:rPr>
-          <w:sz w:val="18"/>
-          <w:szCs w:val="18"/>
-          <w:lang w:val="de-DE"/>
-        </w:rPr>
-        <w:t>reasons</w:t>
-      </w:r>
-      <w:proofErr w:type="spellEnd"/>
+        <w:t xml:space="preserve"> not 2%.</w:t>
+      </w:r>
     </w:p>
   </w:footnote>
   <w:footnote w:id="63">
@@ -60960,6 +61511,7 @@
         <w:rPr>
           <w:sz w:val="18"/>
           <w:szCs w:val="18"/>
+          <w:lang w:val="de-DE"/>
         </w:rPr>
       </w:pPr>
       <w:r>
@@ -60975,39 +61527,277 @@
           <w:sz w:val="18"/>
           <w:szCs w:val="18"/>
         </w:rPr>
-        <w:t xml:space="preserve"> A note on </w:t>
-      </w:r>
-      <w:r>
-        <w:rPr>
-          <w:rFonts w:ascii="Courier" w:hAnsi="Courier"/>
-          <w:sz w:val="18"/>
-          <w:szCs w:val="18"/>
-        </w:rPr>
-        <w:t xml:space="preserve">' </w:t>
-      </w:r>
-      <w:r>
-        <w:rPr>
-          <w:sz w:val="18"/>
-          <w:szCs w:val="18"/>
-        </w:rPr>
-        <w:t xml:space="preserve">: for historical reasons the </w:t>
-      </w:r>
-      <w:proofErr w:type="spellStart"/>
-      <w:r>
-        <w:rPr>
-          <w:rFonts w:ascii="Courier" w:hAnsi="Courier"/>
-          <w:sz w:val="18"/>
-          <w:szCs w:val="18"/>
-        </w:rPr>
-        <w:t>EDS.damage</w:t>
-      </w:r>
-      <w:proofErr w:type="spellEnd"/>
-      <w:r>
-        <w:rPr>
-          <w:sz w:val="18"/>
-          <w:szCs w:val="18"/>
-        </w:rPr>
-        <w:t xml:space="preserve"> vector is transposed</w:t>
+        <w:t xml:space="preserve"> </w:t>
+      </w:r>
+      <w:proofErr w:type="spellStart"/>
+      <w:r>
+        <w:rPr>
+          <w:sz w:val="18"/>
+          <w:szCs w:val="18"/>
+          <w:lang w:val="de-DE"/>
+        </w:rPr>
+        <w:t>Which</w:t>
+      </w:r>
+      <w:proofErr w:type="spellEnd"/>
+      <w:r>
+        <w:rPr>
+          <w:sz w:val="18"/>
+          <w:szCs w:val="18"/>
+          <w:lang w:val="de-DE"/>
+        </w:rPr>
+        <w:t xml:space="preserve"> </w:t>
+      </w:r>
+      <w:proofErr w:type="spellStart"/>
+      <w:r>
+        <w:rPr>
+          <w:sz w:val="18"/>
+          <w:szCs w:val="18"/>
+          <w:lang w:val="de-DE"/>
+        </w:rPr>
+        <w:t>saves</w:t>
+      </w:r>
+      <w:proofErr w:type="spellEnd"/>
+      <w:r>
+        <w:rPr>
+          <w:sz w:val="18"/>
+          <w:szCs w:val="18"/>
+          <w:lang w:val="de-DE"/>
+        </w:rPr>
+        <w:t xml:space="preserve"> a </w:t>
+      </w:r>
+      <w:proofErr w:type="spellStart"/>
+      <w:r>
+        <w:rPr>
+          <w:sz w:val="18"/>
+          <w:szCs w:val="18"/>
+          <w:lang w:val="de-DE"/>
+        </w:rPr>
+        <w:t>better</w:t>
+      </w:r>
+      <w:proofErr w:type="spellEnd"/>
+      <w:r>
+        <w:rPr>
+          <w:sz w:val="18"/>
+          <w:szCs w:val="18"/>
+          <w:lang w:val="de-DE"/>
+        </w:rPr>
+        <w:t xml:space="preserve"> </w:t>
+      </w:r>
+      <w:proofErr w:type="spellStart"/>
+      <w:r>
+        <w:rPr>
+          <w:sz w:val="18"/>
+          <w:szCs w:val="18"/>
+          <w:lang w:val="de-DE"/>
+        </w:rPr>
+        <w:t>compressed</w:t>
+      </w:r>
+      <w:proofErr w:type="spellEnd"/>
+      <w:r>
+        <w:rPr>
+          <w:sz w:val="18"/>
+          <w:szCs w:val="18"/>
+          <w:lang w:val="de-DE"/>
+        </w:rPr>
+        <w:t xml:space="preserve"> </w:t>
+      </w:r>
+      <w:proofErr w:type="spellStart"/>
+      <w:r>
+        <w:rPr>
+          <w:sz w:val="18"/>
+          <w:szCs w:val="18"/>
+          <w:lang w:val="de-DE"/>
+        </w:rPr>
+        <w:t>version</w:t>
+      </w:r>
+      <w:proofErr w:type="spellEnd"/>
+      <w:r>
+        <w:rPr>
+          <w:sz w:val="18"/>
+          <w:szCs w:val="18"/>
+          <w:lang w:val="de-DE"/>
+        </w:rPr>
+        <w:t xml:space="preserve"> </w:t>
+      </w:r>
+      <w:proofErr w:type="spellStart"/>
+      <w:r>
+        <w:rPr>
+          <w:sz w:val="18"/>
+          <w:szCs w:val="18"/>
+          <w:lang w:val="de-DE"/>
+        </w:rPr>
+        <w:t>and</w:t>
+      </w:r>
+      <w:proofErr w:type="spellEnd"/>
+      <w:r>
+        <w:rPr>
+          <w:sz w:val="18"/>
+          <w:szCs w:val="18"/>
+          <w:lang w:val="de-DE"/>
+        </w:rPr>
+        <w:t xml:space="preserve"> </w:t>
+      </w:r>
+      <w:proofErr w:type="spellStart"/>
+      <w:r>
+        <w:rPr>
+          <w:sz w:val="18"/>
+          <w:szCs w:val="18"/>
+          <w:lang w:val="de-DE"/>
+        </w:rPr>
+        <w:t>supports</w:t>
+      </w:r>
+      <w:proofErr w:type="spellEnd"/>
+      <w:r>
+        <w:rPr>
+          <w:sz w:val="18"/>
+          <w:szCs w:val="18"/>
+          <w:lang w:val="de-DE"/>
+        </w:rPr>
+        <w:t xml:space="preserve"> </w:t>
+      </w:r>
+      <w:proofErr w:type="spellStart"/>
+      <w:r>
+        <w:rPr>
+          <w:sz w:val="18"/>
+          <w:szCs w:val="18"/>
+          <w:lang w:val="de-DE"/>
+        </w:rPr>
+        <w:t>data</w:t>
+      </w:r>
+      <w:proofErr w:type="spellEnd"/>
+      <w:r>
+        <w:rPr>
+          <w:sz w:val="18"/>
+          <w:szCs w:val="18"/>
+          <w:lang w:val="de-DE"/>
+        </w:rPr>
+        <w:t xml:space="preserve"> </w:t>
+      </w:r>
+      <w:proofErr w:type="spellStart"/>
+      <w:r>
+        <w:rPr>
+          <w:sz w:val="18"/>
+          <w:szCs w:val="18"/>
+          <w:lang w:val="de-DE"/>
+        </w:rPr>
+        <w:t>items</w:t>
+      </w:r>
+      <w:proofErr w:type="spellEnd"/>
+      <w:r>
+        <w:rPr>
+          <w:sz w:val="18"/>
+          <w:szCs w:val="18"/>
+          <w:lang w:val="de-DE"/>
+        </w:rPr>
+        <w:t xml:space="preserve"> </w:t>
+      </w:r>
+      <w:proofErr w:type="spellStart"/>
+      <w:r>
+        <w:rPr>
+          <w:sz w:val="18"/>
+          <w:szCs w:val="18"/>
+          <w:lang w:val="de-DE"/>
+        </w:rPr>
+        <w:t>greater</w:t>
+      </w:r>
+      <w:proofErr w:type="spellEnd"/>
+      <w:r>
+        <w:rPr>
+          <w:sz w:val="18"/>
+          <w:szCs w:val="18"/>
+          <w:lang w:val="de-DE"/>
+        </w:rPr>
+        <w:t xml:space="preserve"> </w:t>
+      </w:r>
+      <w:proofErr w:type="spellStart"/>
+      <w:r>
+        <w:rPr>
+          <w:sz w:val="18"/>
+          <w:szCs w:val="18"/>
+          <w:lang w:val="de-DE"/>
+        </w:rPr>
+        <w:t>than</w:t>
+      </w:r>
+      <w:proofErr w:type="spellEnd"/>
+      <w:r>
+        <w:rPr>
+          <w:sz w:val="18"/>
+          <w:szCs w:val="18"/>
+          <w:lang w:val="de-DE"/>
+        </w:rPr>
+        <w:t xml:space="preserve"> </w:t>
+      </w:r>
+      <w:proofErr w:type="spellStart"/>
+      <w:r>
+        <w:rPr>
+          <w:sz w:val="18"/>
+          <w:szCs w:val="18"/>
+          <w:lang w:val="de-DE"/>
+        </w:rPr>
+        <w:t>or</w:t>
+      </w:r>
+      <w:proofErr w:type="spellEnd"/>
+      <w:r>
+        <w:rPr>
+          <w:sz w:val="18"/>
+          <w:szCs w:val="18"/>
+          <w:lang w:val="de-DE"/>
+        </w:rPr>
+        <w:t xml:space="preserve"> </w:t>
+      </w:r>
+      <w:proofErr w:type="spellStart"/>
+      <w:r>
+        <w:rPr>
+          <w:sz w:val="18"/>
+          <w:szCs w:val="18"/>
+          <w:lang w:val="de-DE"/>
+        </w:rPr>
+        <w:t>equal</w:t>
+      </w:r>
+      <w:proofErr w:type="spellEnd"/>
+      <w:r>
+        <w:rPr>
+          <w:sz w:val="18"/>
+          <w:szCs w:val="18"/>
+          <w:lang w:val="de-DE"/>
+        </w:rPr>
+        <w:t xml:space="preserve"> </w:t>
+      </w:r>
+      <w:proofErr w:type="spellStart"/>
+      <w:r>
+        <w:rPr>
+          <w:sz w:val="18"/>
+          <w:szCs w:val="18"/>
+          <w:lang w:val="de-DE"/>
+        </w:rPr>
+        <w:t>to</w:t>
+      </w:r>
+      <w:proofErr w:type="spellEnd"/>
+      <w:r>
+        <w:rPr>
+          <w:sz w:val="18"/>
+          <w:szCs w:val="18"/>
+          <w:lang w:val="de-DE"/>
+        </w:rPr>
+        <w:t xml:space="preserve"> 2GB on 64-bit </w:t>
+      </w:r>
+      <w:proofErr w:type="spellStart"/>
+      <w:r>
+        <w:rPr>
+          <w:sz w:val="18"/>
+          <w:szCs w:val="18"/>
+          <w:lang w:val="de-DE"/>
+        </w:rPr>
+        <w:t>systems</w:t>
+      </w:r>
+      <w:proofErr w:type="spellEnd"/>
+      <w:r>
+        <w:rPr>
+          <w:sz w:val="18"/>
+          <w:szCs w:val="18"/>
+          <w:lang w:val="de-DE"/>
+        </w:rPr>
+        <w:t>.</w:t>
       </w:r>
     </w:p>
   </w:footnote>
@@ -61034,24 +61824,201 @@
           <w:sz w:val="18"/>
           <w:szCs w:val="18"/>
         </w:rPr>
-        <w:t xml:space="preserve"> see Euler’s “law of large numbers”. Hence </w:t>
-      </w:r>
-      <w:proofErr w:type="spellStart"/>
-      <w:r>
-        <w:rPr>
-          <w:sz w:val="18"/>
-          <w:szCs w:val="18"/>
-        </w:rPr>
-        <w:t>assessability</w:t>
-      </w:r>
-      <w:proofErr w:type="spellEnd"/>
-      <w:r>
-        <w:rPr>
-          <w:sz w:val="18"/>
-          <w:szCs w:val="18"/>
-        </w:rPr>
-        <w:t xml:space="preserve"> also applies to large numbers, i.e. one needs to be able to assess the average outcome over a large number of similarly exposed risks, not necessarily the specific outcome at each single risk.</w:t>
-      </w:r>
+        <w:t xml:space="preserve"> </w:t>
+      </w:r>
+      <w:proofErr w:type="spellStart"/>
+      <w:r>
+        <w:rPr>
+          <w:rFonts w:ascii="Courier" w:hAnsi="Courier"/>
+          <w:sz w:val="18"/>
+          <w:szCs w:val="18"/>
+          <w:lang w:val="de-DE"/>
+        </w:rPr>
+        <w:t>interp_x_table</w:t>
+      </w:r>
+      <w:proofErr w:type="spellEnd"/>
+      <w:r>
+        <w:rPr>
+          <w:sz w:val="18"/>
+          <w:szCs w:val="18"/>
+          <w:lang w:val="de-DE"/>
+        </w:rPr>
+        <w:t xml:space="preserve"> </w:t>
+      </w:r>
+      <w:proofErr w:type="spellStart"/>
+      <w:r>
+        <w:rPr>
+          <w:sz w:val="18"/>
+          <w:szCs w:val="18"/>
+          <w:lang w:val="de-DE"/>
+        </w:rPr>
+        <w:t>and</w:t>
+      </w:r>
+      <w:proofErr w:type="spellEnd"/>
+      <w:r>
+        <w:rPr>
+          <w:sz w:val="18"/>
+          <w:szCs w:val="18"/>
+          <w:lang w:val="de-DE"/>
+        </w:rPr>
+        <w:t xml:space="preserve"> </w:t>
+      </w:r>
+      <w:proofErr w:type="spellStart"/>
+      <w:r>
+        <w:rPr>
+          <w:rFonts w:ascii="Courier" w:hAnsi="Courier"/>
+          <w:sz w:val="18"/>
+          <w:szCs w:val="18"/>
+          <w:lang w:val="de-DE"/>
+        </w:rPr>
+        <w:t>interp_y_table</w:t>
+      </w:r>
+      <w:proofErr w:type="spellEnd"/>
+      <w:r>
+        <w:rPr>
+          <w:sz w:val="18"/>
+          <w:szCs w:val="18"/>
+          <w:lang w:val="de-DE"/>
+        </w:rPr>
+        <w:t xml:space="preserve"> </w:t>
+      </w:r>
+      <w:proofErr w:type="spellStart"/>
+      <w:r>
+        <w:rPr>
+          <w:sz w:val="18"/>
+          <w:szCs w:val="18"/>
+          <w:lang w:val="de-DE"/>
+        </w:rPr>
+        <w:t>are</w:t>
+      </w:r>
+      <w:proofErr w:type="spellEnd"/>
+      <w:r>
+        <w:rPr>
+          <w:sz w:val="18"/>
+          <w:szCs w:val="18"/>
+          <w:lang w:val="de-DE"/>
+        </w:rPr>
+        <w:t xml:space="preserve"> </w:t>
+      </w:r>
+      <w:proofErr w:type="spellStart"/>
+      <w:r>
+        <w:rPr>
+          <w:sz w:val="18"/>
+          <w:szCs w:val="18"/>
+          <w:lang w:val="de-DE"/>
+        </w:rPr>
+        <w:t>passed</w:t>
+      </w:r>
+      <w:proofErr w:type="spellEnd"/>
+      <w:r>
+        <w:rPr>
+          <w:sz w:val="18"/>
+          <w:szCs w:val="18"/>
+          <w:lang w:val="de-DE"/>
+        </w:rPr>
+        <w:t xml:space="preserve"> </w:t>
+      </w:r>
+      <w:proofErr w:type="spellStart"/>
+      <w:r>
+        <w:rPr>
+          <w:sz w:val="18"/>
+          <w:szCs w:val="18"/>
+          <w:lang w:val="de-DE"/>
+        </w:rPr>
+        <w:t>as</w:t>
+      </w:r>
+      <w:proofErr w:type="spellEnd"/>
+      <w:r>
+        <w:rPr>
+          <w:sz w:val="18"/>
+          <w:szCs w:val="18"/>
+          <w:lang w:val="de-DE"/>
+        </w:rPr>
+        <w:t xml:space="preserve"> global variables </w:t>
+      </w:r>
+      <w:proofErr w:type="spellStart"/>
+      <w:r>
+        <w:rPr>
+          <w:sz w:val="18"/>
+          <w:szCs w:val="18"/>
+          <w:lang w:val="de-DE"/>
+        </w:rPr>
+        <w:t>to</w:t>
+      </w:r>
+      <w:proofErr w:type="spellEnd"/>
+      <w:r>
+        <w:rPr>
+          <w:sz w:val="18"/>
+          <w:szCs w:val="18"/>
+          <w:lang w:val="de-DE"/>
+        </w:rPr>
+        <w:t xml:space="preserve"> </w:t>
+      </w:r>
+      <w:proofErr w:type="spellStart"/>
+      <w:r>
+        <w:rPr>
+          <w:rFonts w:ascii="Courier" w:hAnsi="Courier"/>
+          <w:sz w:val="18"/>
+          <w:szCs w:val="18"/>
+          <w:lang w:val="de-DE"/>
+        </w:rPr>
+        <w:t>climada_sparse_interp</w:t>
+      </w:r>
+      <w:proofErr w:type="spellEnd"/>
+      <w:r>
+        <w:rPr>
+          <w:sz w:val="18"/>
+          <w:szCs w:val="18"/>
+          <w:lang w:val="de-DE"/>
+        </w:rPr>
+        <w:t xml:space="preserve"> </w:t>
+      </w:r>
+      <w:proofErr w:type="spellStart"/>
+      <w:r>
+        <w:rPr>
+          <w:sz w:val="18"/>
+          <w:szCs w:val="18"/>
+          <w:lang w:val="de-DE"/>
+        </w:rPr>
+        <w:t>for</w:t>
+      </w:r>
+      <w:proofErr w:type="spellEnd"/>
+      <w:r>
+        <w:rPr>
+          <w:sz w:val="18"/>
+          <w:szCs w:val="18"/>
+          <w:lang w:val="de-DE"/>
+        </w:rPr>
+        <w:t xml:space="preserve"> </w:t>
+      </w:r>
+      <w:proofErr w:type="spellStart"/>
+      <w:r>
+        <w:rPr>
+          <w:sz w:val="18"/>
+          <w:szCs w:val="18"/>
+          <w:lang w:val="de-DE"/>
+        </w:rPr>
+        <w:t>performance</w:t>
+      </w:r>
+      <w:proofErr w:type="spellEnd"/>
+      <w:r>
+        <w:rPr>
+          <w:sz w:val="18"/>
+          <w:szCs w:val="18"/>
+          <w:lang w:val="de-DE"/>
+        </w:rPr>
+        <w:t xml:space="preserve"> </w:t>
+      </w:r>
+      <w:proofErr w:type="spellStart"/>
+      <w:r>
+        <w:rPr>
+          <w:sz w:val="18"/>
+          <w:szCs w:val="18"/>
+          <w:lang w:val="de-DE"/>
+        </w:rPr>
+        <w:t>reasons</w:t>
+      </w:r>
+      <w:proofErr w:type="spellEnd"/>
     </w:p>
   </w:footnote>
   <w:footnote w:id="65">
@@ -61061,7 +62028,6 @@
         <w:rPr>
           <w:sz w:val="18"/>
           <w:szCs w:val="18"/>
-          <w:lang w:val="de-DE"/>
         </w:rPr>
       </w:pPr>
       <w:r>
@@ -61077,152 +62043,40 @@
           <w:sz w:val="18"/>
           <w:szCs w:val="18"/>
         </w:rPr>
-        <w:t xml:space="preserve"> </w:t>
-      </w:r>
-      <w:r>
-        <w:rPr>
-          <w:sz w:val="18"/>
-          <w:szCs w:val="18"/>
-          <w:lang w:val="de-DE"/>
-        </w:rPr>
-        <w:t xml:space="preserve">Note </w:t>
-      </w:r>
-      <w:proofErr w:type="spellStart"/>
-      <w:r>
-        <w:rPr>
-          <w:sz w:val="18"/>
-          <w:szCs w:val="18"/>
-          <w:lang w:val="de-DE"/>
-        </w:rPr>
-        <w:t>that</w:t>
-      </w:r>
-      <w:proofErr w:type="spellEnd"/>
-      <w:r>
-        <w:rPr>
-          <w:sz w:val="18"/>
-          <w:szCs w:val="18"/>
-          <w:lang w:val="de-DE"/>
-        </w:rPr>
-        <w:t xml:space="preserve"> </w:t>
-      </w:r>
-      <w:proofErr w:type="spellStart"/>
-      <w:r>
-        <w:rPr>
-          <w:sz w:val="18"/>
-          <w:szCs w:val="18"/>
-          <w:lang w:val="de-DE"/>
-        </w:rPr>
-        <w:t>price</w:t>
-      </w:r>
-      <w:proofErr w:type="spellEnd"/>
-      <w:r>
-        <w:rPr>
-          <w:sz w:val="18"/>
-          <w:szCs w:val="18"/>
-          <w:lang w:val="de-DE"/>
-        </w:rPr>
-        <w:t xml:space="preserve"> </w:t>
-      </w:r>
-      <w:proofErr w:type="spellStart"/>
-      <w:r>
-        <w:rPr>
-          <w:sz w:val="18"/>
-          <w:szCs w:val="18"/>
-          <w:lang w:val="de-DE"/>
-        </w:rPr>
-        <w:t>is</w:t>
-      </w:r>
-      <w:proofErr w:type="spellEnd"/>
-      <w:r>
-        <w:rPr>
-          <w:sz w:val="18"/>
-          <w:szCs w:val="18"/>
-          <w:lang w:val="de-DE"/>
-        </w:rPr>
-        <w:t xml:space="preserve"> </w:t>
-      </w:r>
-      <w:proofErr w:type="spellStart"/>
-      <w:r>
-        <w:rPr>
-          <w:sz w:val="18"/>
-          <w:szCs w:val="18"/>
-          <w:lang w:val="de-DE"/>
-        </w:rPr>
-        <w:t>already</w:t>
-      </w:r>
-      <w:proofErr w:type="spellEnd"/>
-      <w:r>
-        <w:rPr>
-          <w:sz w:val="18"/>
-          <w:szCs w:val="18"/>
-          <w:lang w:val="de-DE"/>
-        </w:rPr>
-        <w:t xml:space="preserve"> </w:t>
-      </w:r>
-      <w:proofErr w:type="spellStart"/>
-      <w:r>
-        <w:rPr>
-          <w:sz w:val="18"/>
-          <w:szCs w:val="18"/>
-          <w:lang w:val="de-DE"/>
-        </w:rPr>
-        <w:t>taken</w:t>
-      </w:r>
-      <w:proofErr w:type="spellEnd"/>
-      <w:r>
-        <w:rPr>
-          <w:sz w:val="18"/>
-          <w:szCs w:val="18"/>
-          <w:lang w:val="de-DE"/>
-        </w:rPr>
-        <w:t xml:space="preserve"> </w:t>
-      </w:r>
-      <w:proofErr w:type="spellStart"/>
-      <w:r>
-        <w:rPr>
-          <w:sz w:val="18"/>
-          <w:szCs w:val="18"/>
-          <w:lang w:val="de-DE"/>
-        </w:rPr>
-        <w:t>into</w:t>
-      </w:r>
-      <w:proofErr w:type="spellEnd"/>
-      <w:r>
-        <w:rPr>
-          <w:sz w:val="18"/>
-          <w:szCs w:val="18"/>
-          <w:lang w:val="de-DE"/>
-        </w:rPr>
-        <w:t xml:space="preserve"> </w:t>
-      </w:r>
-      <w:proofErr w:type="spellStart"/>
-      <w:r>
-        <w:rPr>
-          <w:sz w:val="18"/>
-          <w:szCs w:val="18"/>
-          <w:lang w:val="de-DE"/>
-        </w:rPr>
-        <w:t>account</w:t>
-      </w:r>
-      <w:proofErr w:type="spellEnd"/>
-      <w:r>
-        <w:rPr>
-          <w:sz w:val="18"/>
-          <w:szCs w:val="18"/>
-          <w:lang w:val="de-DE"/>
-        </w:rPr>
-        <w:t xml:space="preserve"> in </w:t>
-      </w:r>
-      <w:proofErr w:type="spellStart"/>
-      <w:r>
-        <w:rPr>
-          <w:sz w:val="18"/>
-          <w:szCs w:val="18"/>
-          <w:lang w:val="de-DE"/>
-        </w:rPr>
-        <w:t>result</w:t>
-      </w:r>
-      <w:proofErr w:type="spellEnd"/>
+        <w:t xml:space="preserve"> A note on </w:t>
+      </w:r>
+      <w:r>
+        <w:rPr>
+          <w:rFonts w:ascii="Courier" w:hAnsi="Courier"/>
+          <w:sz w:val="18"/>
+          <w:szCs w:val="18"/>
+        </w:rPr>
+        <w:t xml:space="preserve">' </w:t>
+      </w:r>
+      <w:r>
+        <w:rPr>
+          <w:sz w:val="18"/>
+          <w:szCs w:val="18"/>
+        </w:rPr>
+        <w:t xml:space="preserve">: for historical reasons the </w:t>
+      </w:r>
+      <w:proofErr w:type="spellStart"/>
+      <w:r>
+        <w:rPr>
+          <w:rFonts w:ascii="Courier" w:hAnsi="Courier"/>
+          <w:sz w:val="18"/>
+          <w:szCs w:val="18"/>
+        </w:rPr>
+        <w:t>EDS.damage</w:t>
+      </w:r>
+      <w:proofErr w:type="spellEnd"/>
+      <w:r>
+        <w:rPr>
+          <w:sz w:val="18"/>
+          <w:szCs w:val="18"/>
+        </w:rPr>
+        <w:t xml:space="preserve"> vector is transposed</w:t>
+      </w:r>
     </w:p>
   </w:footnote>
   <w:footnote w:id="66">
@@ -61248,7 +62102,23 @@
           <w:sz w:val="18"/>
           <w:szCs w:val="18"/>
         </w:rPr>
-        <w:t xml:space="preserve"> specific or market-share</w:t>
+        <w:t xml:space="preserve"> see Euler’s “law of large numbers”. Hence </w:t>
+      </w:r>
+      <w:proofErr w:type="spellStart"/>
+      <w:r>
+        <w:rPr>
+          <w:sz w:val="18"/>
+          <w:szCs w:val="18"/>
+        </w:rPr>
+        <w:t>assessability</w:t>
+      </w:r>
+      <w:proofErr w:type="spellEnd"/>
+      <w:r>
+        <w:rPr>
+          <w:sz w:val="18"/>
+          <w:szCs w:val="18"/>
+        </w:rPr>
+        <w:t xml:space="preserve"> also applies to large numbers, i.e. one needs to be able to assess the average outcome over a large number of similarly exposed risks, not necessarily the specific outcome at each single risk.</w:t>
       </w:r>
     </w:p>
   </w:footnote>
@@ -61277,14 +62147,22 @@
         </w:rPr>
         <w:t xml:space="preserve"> </w:t>
       </w:r>
-      <w:proofErr w:type="spellStart"/>
-      <w:r>
-        <w:rPr>
-          <w:sz w:val="18"/>
-          <w:szCs w:val="18"/>
-          <w:lang w:val="de-DE"/>
-        </w:rPr>
-        <w:t>That’s</w:t>
+      <w:r>
+        <w:rPr>
+          <w:sz w:val="18"/>
+          <w:szCs w:val="18"/>
+          <w:lang w:val="de-DE"/>
+        </w:rPr>
+        <w:t xml:space="preserve">Note </w:t>
+      </w:r>
+      <w:proofErr w:type="spellStart"/>
+      <w:r>
+        <w:rPr>
+          <w:sz w:val="18"/>
+          <w:szCs w:val="18"/>
+          <w:lang w:val="de-DE"/>
+        </w:rPr>
+        <w:t>that</w:t>
       </w:r>
       <w:proofErr w:type="spellEnd"/>
       <w:r>
@@ -61302,7 +62180,7 @@
           <w:szCs w:val="18"/>
           <w:lang w:val="de-DE"/>
         </w:rPr>
-        <w:t>why</w:t>
+        <w:t>price</w:t>
       </w:r>
       <w:proofErr w:type="spellEnd"/>
       <w:r>
@@ -61320,7 +62198,7 @@
           <w:szCs w:val="18"/>
           <w:lang w:val="de-DE"/>
         </w:rPr>
-        <w:t>one</w:t>
+        <w:t>is</w:t>
       </w:r>
       <w:proofErr w:type="spellEnd"/>
       <w:r>
@@ -61338,7 +62216,7 @@
           <w:szCs w:val="18"/>
           <w:lang w:val="de-DE"/>
         </w:rPr>
-        <w:t>often</w:t>
+        <w:t>already</w:t>
       </w:r>
       <w:proofErr w:type="spellEnd"/>
       <w:r>
@@ -61356,43 +62234,7 @@
           <w:szCs w:val="18"/>
           <w:lang w:val="de-DE"/>
         </w:rPr>
-        <w:t>finds</w:t>
-      </w:r>
-      <w:proofErr w:type="spellEnd"/>
-      <w:r>
-        <w:rPr>
-          <w:sz w:val="18"/>
-          <w:szCs w:val="18"/>
-          <w:lang w:val="de-DE"/>
-        </w:rPr>
-        <w:t xml:space="preserve"> hybrid </w:t>
-      </w:r>
-      <w:proofErr w:type="spellStart"/>
-      <w:r>
-        <w:rPr>
-          <w:sz w:val="18"/>
-          <w:szCs w:val="18"/>
-          <w:lang w:val="de-DE"/>
-        </w:rPr>
-        <w:t>solutions</w:t>
-      </w:r>
-      <w:proofErr w:type="spellEnd"/>
-      <w:r>
-        <w:rPr>
-          <w:sz w:val="18"/>
-          <w:szCs w:val="18"/>
-          <w:lang w:val="de-DE"/>
-        </w:rPr>
-        <w:t xml:space="preserve">, but </w:t>
-      </w:r>
-      <w:proofErr w:type="spellStart"/>
-      <w:r>
-        <w:rPr>
-          <w:sz w:val="18"/>
-          <w:szCs w:val="18"/>
-          <w:lang w:val="de-DE"/>
-        </w:rPr>
-        <w:t>we</w:t>
+        <w:t>taken</w:t>
       </w:r>
       <w:proofErr w:type="spellEnd"/>
       <w:r>
@@ -61410,7 +62252,7 @@
           <w:szCs w:val="18"/>
           <w:lang w:val="de-DE"/>
         </w:rPr>
-        <w:t>refrain</w:t>
+        <w:t>into</w:t>
       </w:r>
       <w:proofErr w:type="spellEnd"/>
       <w:r>
@@ -61428,74 +62270,300 @@
           <w:szCs w:val="18"/>
           <w:lang w:val="de-DE"/>
         </w:rPr>
-        <w:t>from</w:t>
-      </w:r>
-      <w:proofErr w:type="spellEnd"/>
-      <w:r>
-        <w:rPr>
-          <w:sz w:val="18"/>
-          <w:szCs w:val="18"/>
-          <w:lang w:val="de-DE"/>
-        </w:rPr>
-        <w:t xml:space="preserve"> </w:t>
-      </w:r>
-      <w:proofErr w:type="spellStart"/>
-      <w:r>
-        <w:rPr>
-          <w:sz w:val="18"/>
-          <w:szCs w:val="18"/>
-          <w:lang w:val="de-DE"/>
-        </w:rPr>
-        <w:t>getting</w:t>
-      </w:r>
-      <w:proofErr w:type="spellEnd"/>
-      <w:r>
-        <w:rPr>
-          <w:sz w:val="18"/>
-          <w:szCs w:val="18"/>
-          <w:lang w:val="de-DE"/>
-        </w:rPr>
-        <w:t xml:space="preserve"> </w:t>
-      </w:r>
-      <w:proofErr w:type="spellStart"/>
-      <w:r>
-        <w:rPr>
-          <w:sz w:val="18"/>
-          <w:szCs w:val="18"/>
-          <w:lang w:val="de-DE"/>
-        </w:rPr>
-        <w:t>into</w:t>
-      </w:r>
-      <w:proofErr w:type="spellEnd"/>
-      <w:r>
-        <w:rPr>
-          <w:sz w:val="18"/>
-          <w:szCs w:val="18"/>
-          <w:lang w:val="de-DE"/>
-        </w:rPr>
-        <w:t xml:space="preserve"> </w:t>
-      </w:r>
-      <w:proofErr w:type="spellStart"/>
-      <w:r>
-        <w:rPr>
-          <w:sz w:val="18"/>
-          <w:szCs w:val="18"/>
-          <w:lang w:val="de-DE"/>
-        </w:rPr>
-        <w:t>details</w:t>
-      </w:r>
-      <w:proofErr w:type="spellEnd"/>
-      <w:r>
-        <w:rPr>
-          <w:sz w:val="18"/>
-          <w:szCs w:val="18"/>
-          <w:lang w:val="de-DE"/>
-        </w:rPr>
-        <w:t>.</w:t>
-      </w:r>
+        <w:t>account</w:t>
+      </w:r>
+      <w:proofErr w:type="spellEnd"/>
+      <w:r>
+        <w:rPr>
+          <w:sz w:val="18"/>
+          <w:szCs w:val="18"/>
+          <w:lang w:val="de-DE"/>
+        </w:rPr>
+        <w:t xml:space="preserve"> in </w:t>
+      </w:r>
+      <w:proofErr w:type="spellStart"/>
+      <w:r>
+        <w:rPr>
+          <w:sz w:val="18"/>
+          <w:szCs w:val="18"/>
+          <w:lang w:val="de-DE"/>
+        </w:rPr>
+        <w:t>result</w:t>
+      </w:r>
+      <w:proofErr w:type="spellEnd"/>
     </w:p>
   </w:footnote>
   <w:footnote w:id="68">
+    <w:p>
+      <w:pPr>
+        <w:pStyle w:val="FootnoteText"/>
+        <w:rPr>
+          <w:sz w:val="18"/>
+          <w:szCs w:val="18"/>
+          <w:lang w:val="de-DE"/>
+        </w:rPr>
+      </w:pPr>
+      <w:r>
+        <w:rPr>
+          <w:rStyle w:val="FootnoteReference"/>
+          <w:sz w:val="18"/>
+          <w:szCs w:val="18"/>
+        </w:rPr>
+        <w:footnoteRef/>
+      </w:r>
+      <w:r>
+        <w:rPr>
+          <w:sz w:val="18"/>
+          <w:szCs w:val="18"/>
+        </w:rPr>
+        <w:t xml:space="preserve"> specific or market-share</w:t>
+      </w:r>
+    </w:p>
+  </w:footnote>
+  <w:footnote w:id="69">
+    <w:p>
+      <w:pPr>
+        <w:pStyle w:val="FootnoteText"/>
+        <w:rPr>
+          <w:sz w:val="18"/>
+          <w:szCs w:val="18"/>
+          <w:lang w:val="de-DE"/>
+        </w:rPr>
+      </w:pPr>
+      <w:r>
+        <w:rPr>
+          <w:rStyle w:val="FootnoteReference"/>
+          <w:sz w:val="18"/>
+          <w:szCs w:val="18"/>
+        </w:rPr>
+        <w:footnoteRef/>
+      </w:r>
+      <w:r>
+        <w:rPr>
+          <w:sz w:val="18"/>
+          <w:szCs w:val="18"/>
+        </w:rPr>
+        <w:t xml:space="preserve"> </w:t>
+      </w:r>
+      <w:proofErr w:type="spellStart"/>
+      <w:r>
+        <w:rPr>
+          <w:sz w:val="18"/>
+          <w:szCs w:val="18"/>
+          <w:lang w:val="de-DE"/>
+        </w:rPr>
+        <w:t>That’s</w:t>
+      </w:r>
+      <w:proofErr w:type="spellEnd"/>
+      <w:r>
+        <w:rPr>
+          <w:sz w:val="18"/>
+          <w:szCs w:val="18"/>
+          <w:lang w:val="de-DE"/>
+        </w:rPr>
+        <w:t xml:space="preserve"> </w:t>
+      </w:r>
+      <w:proofErr w:type="spellStart"/>
+      <w:r>
+        <w:rPr>
+          <w:sz w:val="18"/>
+          <w:szCs w:val="18"/>
+          <w:lang w:val="de-DE"/>
+        </w:rPr>
+        <w:t>why</w:t>
+      </w:r>
+      <w:proofErr w:type="spellEnd"/>
+      <w:r>
+        <w:rPr>
+          <w:sz w:val="18"/>
+          <w:szCs w:val="18"/>
+          <w:lang w:val="de-DE"/>
+        </w:rPr>
+        <w:t xml:space="preserve"> </w:t>
+      </w:r>
+      <w:proofErr w:type="spellStart"/>
+      <w:r>
+        <w:rPr>
+          <w:sz w:val="18"/>
+          <w:szCs w:val="18"/>
+          <w:lang w:val="de-DE"/>
+        </w:rPr>
+        <w:t>one</w:t>
+      </w:r>
+      <w:proofErr w:type="spellEnd"/>
+      <w:r>
+        <w:rPr>
+          <w:sz w:val="18"/>
+          <w:szCs w:val="18"/>
+          <w:lang w:val="de-DE"/>
+        </w:rPr>
+        <w:t xml:space="preserve"> </w:t>
+      </w:r>
+      <w:proofErr w:type="spellStart"/>
+      <w:r>
+        <w:rPr>
+          <w:sz w:val="18"/>
+          <w:szCs w:val="18"/>
+          <w:lang w:val="de-DE"/>
+        </w:rPr>
+        <w:t>often</w:t>
+      </w:r>
+      <w:proofErr w:type="spellEnd"/>
+      <w:r>
+        <w:rPr>
+          <w:sz w:val="18"/>
+          <w:szCs w:val="18"/>
+          <w:lang w:val="de-DE"/>
+        </w:rPr>
+        <w:t xml:space="preserve"> </w:t>
+      </w:r>
+      <w:proofErr w:type="spellStart"/>
+      <w:r>
+        <w:rPr>
+          <w:sz w:val="18"/>
+          <w:szCs w:val="18"/>
+          <w:lang w:val="de-DE"/>
+        </w:rPr>
+        <w:t>finds</w:t>
+      </w:r>
+      <w:proofErr w:type="spellEnd"/>
+      <w:r>
+        <w:rPr>
+          <w:sz w:val="18"/>
+          <w:szCs w:val="18"/>
+          <w:lang w:val="de-DE"/>
+        </w:rPr>
+        <w:t xml:space="preserve"> hybrid </w:t>
+      </w:r>
+      <w:proofErr w:type="spellStart"/>
+      <w:r>
+        <w:rPr>
+          <w:sz w:val="18"/>
+          <w:szCs w:val="18"/>
+          <w:lang w:val="de-DE"/>
+        </w:rPr>
+        <w:t>solutions</w:t>
+      </w:r>
+      <w:proofErr w:type="spellEnd"/>
+      <w:r>
+        <w:rPr>
+          <w:sz w:val="18"/>
+          <w:szCs w:val="18"/>
+          <w:lang w:val="de-DE"/>
+        </w:rPr>
+        <w:t xml:space="preserve">, but </w:t>
+      </w:r>
+      <w:proofErr w:type="spellStart"/>
+      <w:r>
+        <w:rPr>
+          <w:sz w:val="18"/>
+          <w:szCs w:val="18"/>
+          <w:lang w:val="de-DE"/>
+        </w:rPr>
+        <w:t>we</w:t>
+      </w:r>
+      <w:proofErr w:type="spellEnd"/>
+      <w:r>
+        <w:rPr>
+          <w:sz w:val="18"/>
+          <w:szCs w:val="18"/>
+          <w:lang w:val="de-DE"/>
+        </w:rPr>
+        <w:t xml:space="preserve"> </w:t>
+      </w:r>
+      <w:proofErr w:type="spellStart"/>
+      <w:r>
+        <w:rPr>
+          <w:sz w:val="18"/>
+          <w:szCs w:val="18"/>
+          <w:lang w:val="de-DE"/>
+        </w:rPr>
+        <w:t>refrain</w:t>
+      </w:r>
+      <w:proofErr w:type="spellEnd"/>
+      <w:r>
+        <w:rPr>
+          <w:sz w:val="18"/>
+          <w:szCs w:val="18"/>
+          <w:lang w:val="de-DE"/>
+        </w:rPr>
+        <w:t xml:space="preserve"> </w:t>
+      </w:r>
+      <w:proofErr w:type="spellStart"/>
+      <w:r>
+        <w:rPr>
+          <w:sz w:val="18"/>
+          <w:szCs w:val="18"/>
+          <w:lang w:val="de-DE"/>
+        </w:rPr>
+        <w:t>from</w:t>
+      </w:r>
+      <w:proofErr w:type="spellEnd"/>
+      <w:r>
+        <w:rPr>
+          <w:sz w:val="18"/>
+          <w:szCs w:val="18"/>
+          <w:lang w:val="de-DE"/>
+        </w:rPr>
+        <w:t xml:space="preserve"> </w:t>
+      </w:r>
+      <w:proofErr w:type="spellStart"/>
+      <w:r>
+        <w:rPr>
+          <w:sz w:val="18"/>
+          <w:szCs w:val="18"/>
+          <w:lang w:val="de-DE"/>
+        </w:rPr>
+        <w:t>getting</w:t>
+      </w:r>
+      <w:proofErr w:type="spellEnd"/>
+      <w:r>
+        <w:rPr>
+          <w:sz w:val="18"/>
+          <w:szCs w:val="18"/>
+          <w:lang w:val="de-DE"/>
+        </w:rPr>
+        <w:t xml:space="preserve"> </w:t>
+      </w:r>
+      <w:proofErr w:type="spellStart"/>
+      <w:r>
+        <w:rPr>
+          <w:sz w:val="18"/>
+          <w:szCs w:val="18"/>
+          <w:lang w:val="de-DE"/>
+        </w:rPr>
+        <w:t>into</w:t>
+      </w:r>
+      <w:proofErr w:type="spellEnd"/>
+      <w:r>
+        <w:rPr>
+          <w:sz w:val="18"/>
+          <w:szCs w:val="18"/>
+          <w:lang w:val="de-DE"/>
+        </w:rPr>
+        <w:t xml:space="preserve"> </w:t>
+      </w:r>
+      <w:proofErr w:type="spellStart"/>
+      <w:r>
+        <w:rPr>
+          <w:sz w:val="18"/>
+          <w:szCs w:val="18"/>
+          <w:lang w:val="de-DE"/>
+        </w:rPr>
+        <w:t>details</w:t>
+      </w:r>
+      <w:proofErr w:type="spellEnd"/>
+      <w:r>
+        <w:rPr>
+          <w:sz w:val="18"/>
+          <w:szCs w:val="18"/>
+          <w:lang w:val="de-DE"/>
+        </w:rPr>
+        <w:t>.</w:t>
+      </w:r>
+    </w:p>
+  </w:footnote>
+  <w:footnote w:id="70">
     <w:p>
       <w:pPr>
         <w:pStyle w:val="FootnoteText"/>
@@ -61630,7 +62698,7 @@
       </w:r>
     </w:p>
   </w:footnote>
-  <w:footnote w:id="69">
+  <w:footnote w:id="71">
     <w:p>
       <w:pPr>
         <w:pStyle w:val="FootnoteText"/>
@@ -61752,428 +62820,6 @@
           <w:lang w:val="de-DE"/>
         </w:rPr>
         <w:t xml:space="preserve"> European Property Insurance Market, Thomas von Ungern-Sternberg, Oxford University press, 2004. ISBN 0-19-926881-9</w:t>
-      </w:r>
-    </w:p>
-  </w:footnote>
-  <w:footnote w:id="70">
-    <w:p>
-      <w:pPr>
-        <w:pStyle w:val="FootnoteText"/>
-        <w:rPr>
-          <w:sz w:val="18"/>
-          <w:szCs w:val="18"/>
-          <w:lang w:val="de-DE"/>
-        </w:rPr>
-      </w:pPr>
-      <w:r>
-        <w:rPr>
-          <w:rStyle w:val="FootnoteReference"/>
-          <w:sz w:val="18"/>
-          <w:szCs w:val="18"/>
-        </w:rPr>
-        <w:footnoteRef/>
-      </w:r>
-      <w:r>
-        <w:rPr>
-          <w:sz w:val="18"/>
-          <w:szCs w:val="18"/>
-        </w:rPr>
-        <w:t xml:space="preserve"> </w:t>
-      </w:r>
-      <w:proofErr w:type="spellStart"/>
-      <w:r>
-        <w:rPr>
-          <w:sz w:val="18"/>
-          <w:szCs w:val="18"/>
-          <w:lang w:val="de-DE"/>
-        </w:rPr>
-        <w:t>There</w:t>
-      </w:r>
-      <w:proofErr w:type="spellEnd"/>
-      <w:r>
-        <w:rPr>
-          <w:sz w:val="18"/>
-          <w:szCs w:val="18"/>
-          <w:lang w:val="de-DE"/>
-        </w:rPr>
-        <w:t xml:space="preserve"> </w:t>
-      </w:r>
-      <w:proofErr w:type="spellStart"/>
-      <w:r>
-        <w:rPr>
-          <w:sz w:val="18"/>
-          <w:szCs w:val="18"/>
-          <w:lang w:val="de-DE"/>
-        </w:rPr>
-        <w:t>are</w:t>
-      </w:r>
-      <w:proofErr w:type="spellEnd"/>
-      <w:r>
-        <w:rPr>
-          <w:sz w:val="18"/>
-          <w:szCs w:val="18"/>
-          <w:lang w:val="de-DE"/>
-        </w:rPr>
-        <w:t xml:space="preserve"> </w:t>
-      </w:r>
-      <w:proofErr w:type="spellStart"/>
-      <w:r>
-        <w:rPr>
-          <w:sz w:val="18"/>
-          <w:szCs w:val="18"/>
-          <w:lang w:val="de-DE"/>
-        </w:rPr>
-        <w:t>unlimited</w:t>
-      </w:r>
-      <w:proofErr w:type="spellEnd"/>
-      <w:r>
-        <w:rPr>
-          <w:sz w:val="18"/>
-          <w:szCs w:val="18"/>
-          <w:lang w:val="de-DE"/>
-        </w:rPr>
-        <w:t xml:space="preserve"> </w:t>
-      </w:r>
-      <w:proofErr w:type="spellStart"/>
-      <w:r>
-        <w:rPr>
-          <w:sz w:val="18"/>
-          <w:szCs w:val="18"/>
-          <w:lang w:val="de-DE"/>
-        </w:rPr>
-        <w:t>covers</w:t>
-      </w:r>
-      <w:proofErr w:type="spellEnd"/>
-      <w:r>
-        <w:rPr>
-          <w:sz w:val="18"/>
-          <w:szCs w:val="18"/>
-          <w:lang w:val="de-DE"/>
-        </w:rPr>
-        <w:t xml:space="preserve">, but </w:t>
-      </w:r>
-      <w:proofErr w:type="spellStart"/>
-      <w:r>
-        <w:rPr>
-          <w:sz w:val="18"/>
-          <w:szCs w:val="18"/>
-          <w:lang w:val="de-DE"/>
-        </w:rPr>
-        <w:t>this</w:t>
-      </w:r>
-      <w:proofErr w:type="spellEnd"/>
-      <w:r>
-        <w:rPr>
-          <w:sz w:val="18"/>
-          <w:szCs w:val="18"/>
-          <w:lang w:val="de-DE"/>
-        </w:rPr>
-        <w:t xml:space="preserve"> </w:t>
-      </w:r>
-      <w:proofErr w:type="spellStart"/>
-      <w:r>
-        <w:rPr>
-          <w:sz w:val="18"/>
-          <w:szCs w:val="18"/>
-          <w:lang w:val="de-DE"/>
-        </w:rPr>
-        <w:t>stretches</w:t>
-      </w:r>
-      <w:proofErr w:type="spellEnd"/>
-      <w:r>
-        <w:rPr>
-          <w:sz w:val="18"/>
-          <w:szCs w:val="18"/>
-          <w:lang w:val="de-DE"/>
-        </w:rPr>
-        <w:t xml:space="preserve"> </w:t>
-      </w:r>
-      <w:proofErr w:type="spellStart"/>
-      <w:r>
-        <w:rPr>
-          <w:sz w:val="18"/>
-          <w:szCs w:val="18"/>
-          <w:lang w:val="de-DE"/>
-        </w:rPr>
-        <w:t>the</w:t>
-      </w:r>
-      <w:proofErr w:type="spellEnd"/>
-      <w:r>
-        <w:rPr>
-          <w:sz w:val="18"/>
-          <w:szCs w:val="18"/>
-          <w:lang w:val="de-DE"/>
-        </w:rPr>
-        <w:t xml:space="preserve"> </w:t>
-      </w:r>
-      <w:proofErr w:type="spellStart"/>
-      <w:r>
-        <w:rPr>
-          <w:sz w:val="18"/>
-          <w:szCs w:val="18"/>
-          <w:lang w:val="de-DE"/>
-        </w:rPr>
-        <w:t>second</w:t>
-      </w:r>
-      <w:proofErr w:type="spellEnd"/>
-      <w:r>
-        <w:rPr>
-          <w:sz w:val="18"/>
-          <w:szCs w:val="18"/>
-          <w:lang w:val="de-DE"/>
-        </w:rPr>
-        <w:t xml:space="preserve"> </w:t>
-      </w:r>
-      <w:proofErr w:type="spellStart"/>
-      <w:r>
-        <w:rPr>
-          <w:sz w:val="18"/>
-          <w:szCs w:val="18"/>
-          <w:lang w:val="de-DE"/>
-        </w:rPr>
-        <w:t>principle</w:t>
-      </w:r>
-      <w:proofErr w:type="spellEnd"/>
-      <w:r>
-        <w:rPr>
-          <w:sz w:val="18"/>
-          <w:szCs w:val="18"/>
-          <w:lang w:val="de-DE"/>
-        </w:rPr>
-        <w:t xml:space="preserve"> </w:t>
-      </w:r>
-      <w:proofErr w:type="spellStart"/>
-      <w:r>
-        <w:rPr>
-          <w:sz w:val="18"/>
-          <w:szCs w:val="18"/>
-          <w:lang w:val="de-DE"/>
-        </w:rPr>
-        <w:t>of</w:t>
-      </w:r>
-      <w:proofErr w:type="spellEnd"/>
-      <w:r>
-        <w:rPr>
-          <w:sz w:val="18"/>
-          <w:szCs w:val="18"/>
-          <w:lang w:val="de-DE"/>
-        </w:rPr>
-        <w:t xml:space="preserve"> </w:t>
-      </w:r>
-      <w:proofErr w:type="spellStart"/>
-      <w:r>
-        <w:rPr>
-          <w:sz w:val="18"/>
-          <w:szCs w:val="18"/>
-          <w:lang w:val="de-DE"/>
-        </w:rPr>
-        <w:t>insurability</w:t>
-      </w:r>
-      <w:proofErr w:type="spellEnd"/>
-      <w:r>
-        <w:rPr>
-          <w:sz w:val="18"/>
-          <w:szCs w:val="18"/>
-          <w:lang w:val="de-DE"/>
-        </w:rPr>
-        <w:t xml:space="preserve">, </w:t>
-      </w:r>
-      <w:proofErr w:type="spellStart"/>
-      <w:r>
-        <w:rPr>
-          <w:sz w:val="18"/>
-          <w:szCs w:val="18"/>
-          <w:lang w:val="de-DE"/>
-        </w:rPr>
-        <w:t>namely</w:t>
-      </w:r>
-      <w:proofErr w:type="spellEnd"/>
-      <w:r>
-        <w:rPr>
-          <w:sz w:val="18"/>
-          <w:szCs w:val="18"/>
-          <w:lang w:val="de-DE"/>
-        </w:rPr>
-        <w:t xml:space="preserve"> </w:t>
-      </w:r>
-      <w:proofErr w:type="spellStart"/>
-      <w:r>
-        <w:rPr>
-          <w:sz w:val="18"/>
-          <w:szCs w:val="18"/>
-          <w:lang w:val="de-DE"/>
-        </w:rPr>
-        <w:t>the</w:t>
-      </w:r>
-      <w:proofErr w:type="spellEnd"/>
-      <w:r>
-        <w:rPr>
-          <w:sz w:val="18"/>
-          <w:szCs w:val="18"/>
-          <w:lang w:val="de-DE"/>
-        </w:rPr>
-        <w:t xml:space="preserve"> </w:t>
-      </w:r>
-      <w:proofErr w:type="spellStart"/>
-      <w:r>
-        <w:rPr>
-          <w:sz w:val="18"/>
-          <w:szCs w:val="18"/>
-          <w:lang w:val="de-DE"/>
-        </w:rPr>
-        <w:t>ability</w:t>
-      </w:r>
-      <w:proofErr w:type="spellEnd"/>
-      <w:r>
-        <w:rPr>
-          <w:sz w:val="18"/>
-          <w:szCs w:val="18"/>
-          <w:lang w:val="de-DE"/>
-        </w:rPr>
-        <w:t xml:space="preserve"> </w:t>
-      </w:r>
-      <w:proofErr w:type="spellStart"/>
-      <w:r>
-        <w:rPr>
-          <w:sz w:val="18"/>
-          <w:szCs w:val="18"/>
-          <w:lang w:val="de-DE"/>
-        </w:rPr>
-        <w:t>to</w:t>
-      </w:r>
-      <w:proofErr w:type="spellEnd"/>
-      <w:r>
-        <w:rPr>
-          <w:sz w:val="18"/>
-          <w:szCs w:val="18"/>
-          <w:lang w:val="de-DE"/>
-        </w:rPr>
-        <w:t xml:space="preserve"> </w:t>
-      </w:r>
-      <w:proofErr w:type="spellStart"/>
-      <w:r>
-        <w:rPr>
-          <w:sz w:val="18"/>
-          <w:szCs w:val="18"/>
-          <w:lang w:val="de-DE"/>
-        </w:rPr>
-        <w:t>assess</w:t>
-      </w:r>
-      <w:proofErr w:type="spellEnd"/>
-      <w:r>
-        <w:rPr>
-          <w:sz w:val="18"/>
-          <w:szCs w:val="18"/>
-          <w:lang w:val="de-DE"/>
-        </w:rPr>
-        <w:t xml:space="preserve"> </w:t>
-      </w:r>
-      <w:proofErr w:type="spellStart"/>
-      <w:r>
-        <w:rPr>
-          <w:sz w:val="18"/>
-          <w:szCs w:val="18"/>
-          <w:lang w:val="de-DE"/>
-        </w:rPr>
-        <w:t>the</w:t>
-      </w:r>
-      <w:proofErr w:type="spellEnd"/>
-      <w:r>
-        <w:rPr>
-          <w:sz w:val="18"/>
-          <w:szCs w:val="18"/>
-          <w:lang w:val="de-DE"/>
-        </w:rPr>
-        <w:t xml:space="preserve"> </w:t>
-      </w:r>
-      <w:proofErr w:type="spellStart"/>
-      <w:r>
-        <w:rPr>
-          <w:sz w:val="18"/>
-          <w:szCs w:val="18"/>
-          <w:lang w:val="de-DE"/>
-        </w:rPr>
-        <w:t>outcome</w:t>
-      </w:r>
-      <w:proofErr w:type="spellEnd"/>
-      <w:r>
-        <w:rPr>
-          <w:sz w:val="18"/>
-          <w:szCs w:val="18"/>
-          <w:lang w:val="de-DE"/>
-        </w:rPr>
-        <w:t>.</w:t>
-      </w:r>
-    </w:p>
-  </w:footnote>
-  <w:footnote w:id="71">
-    <w:p>
-      <w:pPr>
-        <w:pStyle w:val="FootnoteText"/>
-        <w:rPr>
-          <w:sz w:val="18"/>
-          <w:szCs w:val="18"/>
-          <w:lang w:val="de-DE"/>
-        </w:rPr>
-      </w:pPr>
-      <w:r>
-        <w:rPr>
-          <w:rStyle w:val="FootnoteReference"/>
-          <w:sz w:val="18"/>
-          <w:szCs w:val="18"/>
-        </w:rPr>
-        <w:footnoteRef/>
-      </w:r>
-      <w:r>
-        <w:rPr>
-          <w:sz w:val="18"/>
-          <w:szCs w:val="18"/>
-        </w:rPr>
-        <w:t xml:space="preserve"> </w:t>
-      </w:r>
-      <w:r>
-        <w:rPr>
-          <w:sz w:val="18"/>
-          <w:szCs w:val="18"/>
-          <w:lang w:val="de-DE"/>
-        </w:rPr>
-        <w:t>See ../</w:t>
-      </w:r>
-      <w:proofErr w:type="spellStart"/>
-      <w:r>
-        <w:rPr>
-          <w:sz w:val="18"/>
-          <w:szCs w:val="18"/>
-          <w:lang w:val="de-DE"/>
-        </w:rPr>
-        <w:t>data</w:t>
-      </w:r>
-      <w:proofErr w:type="spellEnd"/>
-      <w:r>
-        <w:rPr>
-          <w:sz w:val="18"/>
-          <w:szCs w:val="18"/>
-          <w:lang w:val="de-DE"/>
-        </w:rPr>
-        <w:t>/</w:t>
-      </w:r>
-      <w:proofErr w:type="spellStart"/>
-      <w:r>
-        <w:rPr>
-          <w:sz w:val="18"/>
-          <w:szCs w:val="18"/>
-          <w:lang w:val="de-DE"/>
-        </w:rPr>
-        <w:t>entities</w:t>
-      </w:r>
-      <w:proofErr w:type="spellEnd"/>
-      <w:r>
-        <w:rPr>
-          <w:sz w:val="18"/>
-          <w:szCs w:val="18"/>
-          <w:lang w:val="de-DE"/>
-        </w:rPr>
-        <w:t>/entity_template.xls</w:t>
       </w:r>
     </w:p>
   </w:footnote>
@@ -62200,27 +62846,449 @@
           <w:sz w:val="18"/>
           <w:szCs w:val="18"/>
         </w:rPr>
-        <w:t xml:space="preserve"> this is a very crude assumption. As </w:t>
-      </w:r>
-      <w:proofErr w:type="spellStart"/>
-      <w:r>
-        <w:rPr>
-          <w:sz w:val="18"/>
-          <w:szCs w:val="18"/>
-        </w:rPr>
-        <w:t>climada</w:t>
-      </w:r>
-      <w:proofErr w:type="spellEnd"/>
-      <w:r>
-        <w:rPr>
-          <w:sz w:val="18"/>
-          <w:szCs w:val="18"/>
-        </w:rPr>
-        <w:t xml:space="preserve"> only adds the expected damage costs, one needs to be careful here.</w:t>
+        <w:t xml:space="preserve"> </w:t>
+      </w:r>
+      <w:proofErr w:type="spellStart"/>
+      <w:r>
+        <w:rPr>
+          <w:sz w:val="18"/>
+          <w:szCs w:val="18"/>
+          <w:lang w:val="de-DE"/>
+        </w:rPr>
+        <w:t>There</w:t>
+      </w:r>
+      <w:proofErr w:type="spellEnd"/>
+      <w:r>
+        <w:rPr>
+          <w:sz w:val="18"/>
+          <w:szCs w:val="18"/>
+          <w:lang w:val="de-DE"/>
+        </w:rPr>
+        <w:t xml:space="preserve"> </w:t>
+      </w:r>
+      <w:proofErr w:type="spellStart"/>
+      <w:r>
+        <w:rPr>
+          <w:sz w:val="18"/>
+          <w:szCs w:val="18"/>
+          <w:lang w:val="de-DE"/>
+        </w:rPr>
+        <w:t>are</w:t>
+      </w:r>
+      <w:proofErr w:type="spellEnd"/>
+      <w:r>
+        <w:rPr>
+          <w:sz w:val="18"/>
+          <w:szCs w:val="18"/>
+          <w:lang w:val="de-DE"/>
+        </w:rPr>
+        <w:t xml:space="preserve"> </w:t>
+      </w:r>
+      <w:proofErr w:type="spellStart"/>
+      <w:r>
+        <w:rPr>
+          <w:sz w:val="18"/>
+          <w:szCs w:val="18"/>
+          <w:lang w:val="de-DE"/>
+        </w:rPr>
+        <w:t>unlimited</w:t>
+      </w:r>
+      <w:proofErr w:type="spellEnd"/>
+      <w:r>
+        <w:rPr>
+          <w:sz w:val="18"/>
+          <w:szCs w:val="18"/>
+          <w:lang w:val="de-DE"/>
+        </w:rPr>
+        <w:t xml:space="preserve"> </w:t>
+      </w:r>
+      <w:proofErr w:type="spellStart"/>
+      <w:r>
+        <w:rPr>
+          <w:sz w:val="18"/>
+          <w:szCs w:val="18"/>
+          <w:lang w:val="de-DE"/>
+        </w:rPr>
+        <w:t>covers</w:t>
+      </w:r>
+      <w:proofErr w:type="spellEnd"/>
+      <w:r>
+        <w:rPr>
+          <w:sz w:val="18"/>
+          <w:szCs w:val="18"/>
+          <w:lang w:val="de-DE"/>
+        </w:rPr>
+        <w:t xml:space="preserve">, but </w:t>
+      </w:r>
+      <w:proofErr w:type="spellStart"/>
+      <w:r>
+        <w:rPr>
+          <w:sz w:val="18"/>
+          <w:szCs w:val="18"/>
+          <w:lang w:val="de-DE"/>
+        </w:rPr>
+        <w:t>this</w:t>
+      </w:r>
+      <w:proofErr w:type="spellEnd"/>
+      <w:r>
+        <w:rPr>
+          <w:sz w:val="18"/>
+          <w:szCs w:val="18"/>
+          <w:lang w:val="de-DE"/>
+        </w:rPr>
+        <w:t xml:space="preserve"> </w:t>
+      </w:r>
+      <w:proofErr w:type="spellStart"/>
+      <w:r>
+        <w:rPr>
+          <w:sz w:val="18"/>
+          <w:szCs w:val="18"/>
+          <w:lang w:val="de-DE"/>
+        </w:rPr>
+        <w:t>stretches</w:t>
+      </w:r>
+      <w:proofErr w:type="spellEnd"/>
+      <w:r>
+        <w:rPr>
+          <w:sz w:val="18"/>
+          <w:szCs w:val="18"/>
+          <w:lang w:val="de-DE"/>
+        </w:rPr>
+        <w:t xml:space="preserve"> </w:t>
+      </w:r>
+      <w:proofErr w:type="spellStart"/>
+      <w:r>
+        <w:rPr>
+          <w:sz w:val="18"/>
+          <w:szCs w:val="18"/>
+          <w:lang w:val="de-DE"/>
+        </w:rPr>
+        <w:t>the</w:t>
+      </w:r>
+      <w:proofErr w:type="spellEnd"/>
+      <w:r>
+        <w:rPr>
+          <w:sz w:val="18"/>
+          <w:szCs w:val="18"/>
+          <w:lang w:val="de-DE"/>
+        </w:rPr>
+        <w:t xml:space="preserve"> </w:t>
+      </w:r>
+      <w:proofErr w:type="spellStart"/>
+      <w:r>
+        <w:rPr>
+          <w:sz w:val="18"/>
+          <w:szCs w:val="18"/>
+          <w:lang w:val="de-DE"/>
+        </w:rPr>
+        <w:t>second</w:t>
+      </w:r>
+      <w:proofErr w:type="spellEnd"/>
+      <w:r>
+        <w:rPr>
+          <w:sz w:val="18"/>
+          <w:szCs w:val="18"/>
+          <w:lang w:val="de-DE"/>
+        </w:rPr>
+        <w:t xml:space="preserve"> </w:t>
+      </w:r>
+      <w:proofErr w:type="spellStart"/>
+      <w:r>
+        <w:rPr>
+          <w:sz w:val="18"/>
+          <w:szCs w:val="18"/>
+          <w:lang w:val="de-DE"/>
+        </w:rPr>
+        <w:t>principle</w:t>
+      </w:r>
+      <w:proofErr w:type="spellEnd"/>
+      <w:r>
+        <w:rPr>
+          <w:sz w:val="18"/>
+          <w:szCs w:val="18"/>
+          <w:lang w:val="de-DE"/>
+        </w:rPr>
+        <w:t xml:space="preserve"> </w:t>
+      </w:r>
+      <w:proofErr w:type="spellStart"/>
+      <w:r>
+        <w:rPr>
+          <w:sz w:val="18"/>
+          <w:szCs w:val="18"/>
+          <w:lang w:val="de-DE"/>
+        </w:rPr>
+        <w:t>of</w:t>
+      </w:r>
+      <w:proofErr w:type="spellEnd"/>
+      <w:r>
+        <w:rPr>
+          <w:sz w:val="18"/>
+          <w:szCs w:val="18"/>
+          <w:lang w:val="de-DE"/>
+        </w:rPr>
+        <w:t xml:space="preserve"> </w:t>
+      </w:r>
+      <w:proofErr w:type="spellStart"/>
+      <w:r>
+        <w:rPr>
+          <w:sz w:val="18"/>
+          <w:szCs w:val="18"/>
+          <w:lang w:val="de-DE"/>
+        </w:rPr>
+        <w:t>insurability</w:t>
+      </w:r>
+      <w:proofErr w:type="spellEnd"/>
+      <w:r>
+        <w:rPr>
+          <w:sz w:val="18"/>
+          <w:szCs w:val="18"/>
+          <w:lang w:val="de-DE"/>
+        </w:rPr>
+        <w:t xml:space="preserve">, </w:t>
+      </w:r>
+      <w:proofErr w:type="spellStart"/>
+      <w:r>
+        <w:rPr>
+          <w:sz w:val="18"/>
+          <w:szCs w:val="18"/>
+          <w:lang w:val="de-DE"/>
+        </w:rPr>
+        <w:t>namely</w:t>
+      </w:r>
+      <w:proofErr w:type="spellEnd"/>
+      <w:r>
+        <w:rPr>
+          <w:sz w:val="18"/>
+          <w:szCs w:val="18"/>
+          <w:lang w:val="de-DE"/>
+        </w:rPr>
+        <w:t xml:space="preserve"> </w:t>
+      </w:r>
+      <w:proofErr w:type="spellStart"/>
+      <w:r>
+        <w:rPr>
+          <w:sz w:val="18"/>
+          <w:szCs w:val="18"/>
+          <w:lang w:val="de-DE"/>
+        </w:rPr>
+        <w:t>the</w:t>
+      </w:r>
+      <w:proofErr w:type="spellEnd"/>
+      <w:r>
+        <w:rPr>
+          <w:sz w:val="18"/>
+          <w:szCs w:val="18"/>
+          <w:lang w:val="de-DE"/>
+        </w:rPr>
+        <w:t xml:space="preserve"> </w:t>
+      </w:r>
+      <w:proofErr w:type="spellStart"/>
+      <w:r>
+        <w:rPr>
+          <w:sz w:val="18"/>
+          <w:szCs w:val="18"/>
+          <w:lang w:val="de-DE"/>
+        </w:rPr>
+        <w:t>ability</w:t>
+      </w:r>
+      <w:proofErr w:type="spellEnd"/>
+      <w:r>
+        <w:rPr>
+          <w:sz w:val="18"/>
+          <w:szCs w:val="18"/>
+          <w:lang w:val="de-DE"/>
+        </w:rPr>
+        <w:t xml:space="preserve"> </w:t>
+      </w:r>
+      <w:proofErr w:type="spellStart"/>
+      <w:r>
+        <w:rPr>
+          <w:sz w:val="18"/>
+          <w:szCs w:val="18"/>
+          <w:lang w:val="de-DE"/>
+        </w:rPr>
+        <w:t>to</w:t>
+      </w:r>
+      <w:proofErr w:type="spellEnd"/>
+      <w:r>
+        <w:rPr>
+          <w:sz w:val="18"/>
+          <w:szCs w:val="18"/>
+          <w:lang w:val="de-DE"/>
+        </w:rPr>
+        <w:t xml:space="preserve"> </w:t>
+      </w:r>
+      <w:proofErr w:type="spellStart"/>
+      <w:r>
+        <w:rPr>
+          <w:sz w:val="18"/>
+          <w:szCs w:val="18"/>
+          <w:lang w:val="de-DE"/>
+        </w:rPr>
+        <w:t>assess</w:t>
+      </w:r>
+      <w:proofErr w:type="spellEnd"/>
+      <w:r>
+        <w:rPr>
+          <w:sz w:val="18"/>
+          <w:szCs w:val="18"/>
+          <w:lang w:val="de-DE"/>
+        </w:rPr>
+        <w:t xml:space="preserve"> </w:t>
+      </w:r>
+      <w:proofErr w:type="spellStart"/>
+      <w:r>
+        <w:rPr>
+          <w:sz w:val="18"/>
+          <w:szCs w:val="18"/>
+          <w:lang w:val="de-DE"/>
+        </w:rPr>
+        <w:t>the</w:t>
+      </w:r>
+      <w:proofErr w:type="spellEnd"/>
+      <w:r>
+        <w:rPr>
+          <w:sz w:val="18"/>
+          <w:szCs w:val="18"/>
+          <w:lang w:val="de-DE"/>
+        </w:rPr>
+        <w:t xml:space="preserve"> </w:t>
+      </w:r>
+      <w:proofErr w:type="spellStart"/>
+      <w:r>
+        <w:rPr>
+          <w:sz w:val="18"/>
+          <w:szCs w:val="18"/>
+          <w:lang w:val="de-DE"/>
+        </w:rPr>
+        <w:t>outcome</w:t>
+      </w:r>
+      <w:proofErr w:type="spellEnd"/>
+      <w:r>
+        <w:rPr>
+          <w:sz w:val="18"/>
+          <w:szCs w:val="18"/>
+          <w:lang w:val="de-DE"/>
+        </w:rPr>
+        <w:t>.</w:t>
       </w:r>
     </w:p>
   </w:footnote>
   <w:footnote w:id="73">
+    <w:p>
+      <w:pPr>
+        <w:pStyle w:val="FootnoteText"/>
+        <w:rPr>
+          <w:sz w:val="18"/>
+          <w:szCs w:val="18"/>
+          <w:lang w:val="de-DE"/>
+        </w:rPr>
+      </w:pPr>
+      <w:r>
+        <w:rPr>
+          <w:rStyle w:val="FootnoteReference"/>
+          <w:sz w:val="18"/>
+          <w:szCs w:val="18"/>
+        </w:rPr>
+        <w:footnoteRef/>
+      </w:r>
+      <w:r>
+        <w:rPr>
+          <w:sz w:val="18"/>
+          <w:szCs w:val="18"/>
+        </w:rPr>
+        <w:t xml:space="preserve"> </w:t>
+      </w:r>
+      <w:r>
+        <w:rPr>
+          <w:sz w:val="18"/>
+          <w:szCs w:val="18"/>
+          <w:lang w:val="de-DE"/>
+        </w:rPr>
+        <w:t>See ../</w:t>
+      </w:r>
+      <w:proofErr w:type="spellStart"/>
+      <w:r>
+        <w:rPr>
+          <w:sz w:val="18"/>
+          <w:szCs w:val="18"/>
+          <w:lang w:val="de-DE"/>
+        </w:rPr>
+        <w:t>data</w:t>
+      </w:r>
+      <w:proofErr w:type="spellEnd"/>
+      <w:r>
+        <w:rPr>
+          <w:sz w:val="18"/>
+          <w:szCs w:val="18"/>
+          <w:lang w:val="de-DE"/>
+        </w:rPr>
+        <w:t>/</w:t>
+      </w:r>
+      <w:proofErr w:type="spellStart"/>
+      <w:r>
+        <w:rPr>
+          <w:sz w:val="18"/>
+          <w:szCs w:val="18"/>
+          <w:lang w:val="de-DE"/>
+        </w:rPr>
+        <w:t>entities</w:t>
+      </w:r>
+      <w:proofErr w:type="spellEnd"/>
+      <w:r>
+        <w:rPr>
+          <w:sz w:val="18"/>
+          <w:szCs w:val="18"/>
+          <w:lang w:val="de-DE"/>
+        </w:rPr>
+        <w:t>/entity_template.xls</w:t>
+      </w:r>
+    </w:p>
+  </w:footnote>
+  <w:footnote w:id="74">
+    <w:p>
+      <w:pPr>
+        <w:pStyle w:val="FootnoteText"/>
+        <w:rPr>
+          <w:sz w:val="18"/>
+          <w:szCs w:val="18"/>
+          <w:lang w:val="de-DE"/>
+        </w:rPr>
+      </w:pPr>
+      <w:r>
+        <w:rPr>
+          <w:rStyle w:val="FootnoteReference"/>
+          <w:sz w:val="18"/>
+          <w:szCs w:val="18"/>
+        </w:rPr>
+        <w:footnoteRef/>
+      </w:r>
+      <w:r>
+        <w:rPr>
+          <w:sz w:val="18"/>
+          <w:szCs w:val="18"/>
+        </w:rPr>
+        <w:t xml:space="preserve"> this is a very crude assumption. As </w:t>
+      </w:r>
+      <w:proofErr w:type="spellStart"/>
+      <w:r>
+        <w:rPr>
+          <w:sz w:val="18"/>
+          <w:szCs w:val="18"/>
+        </w:rPr>
+        <w:t>climada</w:t>
+      </w:r>
+      <w:proofErr w:type="spellEnd"/>
+      <w:r>
+        <w:rPr>
+          <w:sz w:val="18"/>
+          <w:szCs w:val="18"/>
+        </w:rPr>
+        <w:t xml:space="preserve"> only adds the expected damage costs, one needs to be careful here.</w:t>
+      </w:r>
+    </w:p>
+  </w:footnote>
+  <w:footnote w:id="75">
     <w:p>
       <w:pPr>
         <w:pStyle w:val="FootnoteText"/>
@@ -62310,7 +63378,7 @@
       </w:r>
     </w:p>
   </w:footnote>
-  <w:footnote w:id="74">
+  <w:footnote w:id="76">
     <w:p>
       <w:pPr>
         <w:pStyle w:val="FootnoteText"/>
@@ -62814,7 +63882,7 @@
       </w:r>
     </w:p>
   </w:footnote>
-  <w:footnote w:id="75">
+  <w:footnote w:id="77">
     <w:p>
       <w:pPr>
         <w:pStyle w:val="FootnoteText"/>
@@ -62830,7 +63898,7 @@
       </w:r>
     </w:p>
   </w:footnote>
-  <w:footnote w:id="76">
+  <w:footnote w:id="78">
     <w:p>
       <w:pPr>
         <w:pStyle w:val="FootnoteText"/>
@@ -64029,9 +65097,9 @@
     </w:lvl>
   </w:abstractNum>
   <w:abstractNum w:abstractNumId="10">
-    <w:nsid w:val="40040C98"/>
+    <w:nsid w:val="3B6436B9"/>
     <w:multiLevelType w:val="hybridMultilevel"/>
-    <w:tmpl w:val="B95A36F2"/>
+    <w:tmpl w:val="0E36776C"/>
     <w:lvl w:ilvl="0" w:tplc="04090001">
       <w:start w:val="1"/>
       <w:numFmt w:val="bullet"/>
@@ -64142,9 +65210,9 @@
     </w:lvl>
   </w:abstractNum>
   <w:abstractNum w:abstractNumId="11">
-    <w:nsid w:val="40FD5D4C"/>
+    <w:nsid w:val="40040C98"/>
     <w:multiLevelType w:val="hybridMultilevel"/>
-    <w:tmpl w:val="FBEC3386"/>
+    <w:tmpl w:val="B95A36F2"/>
     <w:lvl w:ilvl="0" w:tplc="04090001">
       <w:start w:val="1"/>
       <w:numFmt w:val="bullet"/>
@@ -64255,95 +65323,9 @@
     </w:lvl>
   </w:abstractNum>
   <w:abstractNum w:abstractNumId="12">
-    <w:nsid w:val="51B30A7B"/>
-    <w:multiLevelType w:val="multilevel"/>
-    <w:tmpl w:val="0409001F"/>
-    <w:lvl w:ilvl="0">
-      <w:start w:val="1"/>
-      <w:numFmt w:val="decimal"/>
-      <w:lvlText w:val="%1."/>
-      <w:lvlJc w:val="left"/>
-      <w:pPr>
-        <w:ind w:left="360" w:hanging="360"/>
-      </w:pPr>
-    </w:lvl>
-    <w:lvl w:ilvl="1">
-      <w:start w:val="1"/>
-      <w:numFmt w:val="decimal"/>
-      <w:lvlText w:val="%1.%2."/>
-      <w:lvlJc w:val="left"/>
-      <w:pPr>
-        <w:ind w:left="792" w:hanging="432"/>
-      </w:pPr>
-    </w:lvl>
-    <w:lvl w:ilvl="2">
-      <w:start w:val="1"/>
-      <w:numFmt w:val="decimal"/>
-      <w:lvlText w:val="%1.%2.%3."/>
-      <w:lvlJc w:val="left"/>
-      <w:pPr>
-        <w:ind w:left="1224" w:hanging="504"/>
-      </w:pPr>
-    </w:lvl>
-    <w:lvl w:ilvl="3">
-      <w:start w:val="1"/>
-      <w:numFmt w:val="decimal"/>
-      <w:lvlText w:val="%1.%2.%3.%4."/>
-      <w:lvlJc w:val="left"/>
-      <w:pPr>
-        <w:ind w:left="1728" w:hanging="648"/>
-      </w:pPr>
-    </w:lvl>
-    <w:lvl w:ilvl="4">
-      <w:start w:val="1"/>
-      <w:numFmt w:val="decimal"/>
-      <w:lvlText w:val="%1.%2.%3.%4.%5."/>
-      <w:lvlJc w:val="left"/>
-      <w:pPr>
-        <w:ind w:left="2232" w:hanging="792"/>
-      </w:pPr>
-    </w:lvl>
-    <w:lvl w:ilvl="5">
-      <w:start w:val="1"/>
-      <w:numFmt w:val="decimal"/>
-      <w:lvlText w:val="%1.%2.%3.%4.%5.%6."/>
-      <w:lvlJc w:val="left"/>
-      <w:pPr>
-        <w:ind w:left="2736" w:hanging="936"/>
-      </w:pPr>
-    </w:lvl>
-    <w:lvl w:ilvl="6">
-      <w:start w:val="1"/>
-      <w:numFmt w:val="decimal"/>
-      <w:lvlText w:val="%1.%2.%3.%4.%5.%6.%7."/>
-      <w:lvlJc w:val="left"/>
-      <w:pPr>
-        <w:ind w:left="3240" w:hanging="1080"/>
-      </w:pPr>
-    </w:lvl>
-    <w:lvl w:ilvl="7">
-      <w:start w:val="1"/>
-      <w:numFmt w:val="decimal"/>
-      <w:lvlText w:val="%1.%2.%3.%4.%5.%6.%7.%8."/>
-      <w:lvlJc w:val="left"/>
-      <w:pPr>
-        <w:ind w:left="3744" w:hanging="1224"/>
-      </w:pPr>
-    </w:lvl>
-    <w:lvl w:ilvl="8">
-      <w:start w:val="1"/>
-      <w:numFmt w:val="decimal"/>
-      <w:lvlText w:val="%1.%2.%3.%4.%5.%6.%7.%8.%9."/>
-      <w:lvlJc w:val="left"/>
-      <w:pPr>
-        <w:ind w:left="4320" w:hanging="1440"/>
-      </w:pPr>
-    </w:lvl>
-  </w:abstractNum>
-  <w:abstractNum w:abstractNumId="13">
-    <w:nsid w:val="53ED7763"/>
+    <w:nsid w:val="40FD5D4C"/>
     <w:multiLevelType w:val="hybridMultilevel"/>
-    <w:tmpl w:val="A834438E"/>
+    <w:tmpl w:val="FBEC3386"/>
     <w:lvl w:ilvl="0" w:tplc="04090001">
       <w:start w:val="1"/>
       <w:numFmt w:val="bullet"/>
@@ -64453,10 +65435,10 @@
       </w:rPr>
     </w:lvl>
   </w:abstractNum>
-  <w:abstractNum w:abstractNumId="14">
-    <w:nsid w:val="55D21AD0"/>
+  <w:abstractNum w:abstractNumId="13">
+    <w:nsid w:val="51B30A7B"/>
     <w:multiLevelType w:val="multilevel"/>
-    <w:tmpl w:val="145202EE"/>
+    <w:tmpl w:val="0409001F"/>
     <w:lvl w:ilvl="0">
       <w:start w:val="1"/>
       <w:numFmt w:val="decimal"/>
@@ -64472,7 +65454,7 @@
       <w:lvlText w:val="%1.%2."/>
       <w:lvlJc w:val="left"/>
       <w:pPr>
-        <w:ind w:left="858" w:hanging="432"/>
+        <w:ind w:left="792" w:hanging="432"/>
       </w:pPr>
     </w:lvl>
     <w:lvl w:ilvl="2">
@@ -64539,96 +65521,10 @@
       </w:pPr>
     </w:lvl>
   </w:abstractNum>
-  <w:abstractNum w:abstractNumId="15">
-    <w:nsid w:val="5F2F6BE9"/>
+  <w:abstractNum w:abstractNumId="14">
+    <w:nsid w:val="53ED7763"/>
     <w:multiLevelType w:val="hybridMultilevel"/>
-    <w:tmpl w:val="4950E982"/>
-    <w:lvl w:ilvl="0" w:tplc="0409000F">
-      <w:start w:val="1"/>
-      <w:numFmt w:val="decimal"/>
-      <w:lvlText w:val="%1."/>
-      <w:lvlJc w:val="left"/>
-      <w:pPr>
-        <w:ind w:left="720" w:hanging="360"/>
-      </w:pPr>
-    </w:lvl>
-    <w:lvl w:ilvl="1" w:tplc="04090019">
-      <w:start w:val="1"/>
-      <w:numFmt w:val="lowerLetter"/>
-      <w:lvlText w:val="%2."/>
-      <w:lvlJc w:val="left"/>
-      <w:pPr>
-        <w:ind w:left="1440" w:hanging="360"/>
-      </w:pPr>
-    </w:lvl>
-    <w:lvl w:ilvl="2" w:tplc="0409001B" w:tentative="1">
-      <w:start w:val="1"/>
-      <w:numFmt w:val="lowerRoman"/>
-      <w:lvlText w:val="%3."/>
-      <w:lvlJc w:val="right"/>
-      <w:pPr>
-        <w:ind w:left="2160" w:hanging="180"/>
-      </w:pPr>
-    </w:lvl>
-    <w:lvl w:ilvl="3" w:tplc="0409000F" w:tentative="1">
-      <w:start w:val="1"/>
-      <w:numFmt w:val="decimal"/>
-      <w:lvlText w:val="%4."/>
-      <w:lvlJc w:val="left"/>
-      <w:pPr>
-        <w:ind w:left="2880" w:hanging="360"/>
-      </w:pPr>
-    </w:lvl>
-    <w:lvl w:ilvl="4" w:tplc="04090019" w:tentative="1">
-      <w:start w:val="1"/>
-      <w:numFmt w:val="lowerLetter"/>
-      <w:lvlText w:val="%5."/>
-      <w:lvlJc w:val="left"/>
-      <w:pPr>
-        <w:ind w:left="3600" w:hanging="360"/>
-      </w:pPr>
-    </w:lvl>
-    <w:lvl w:ilvl="5" w:tplc="0409001B" w:tentative="1">
-      <w:start w:val="1"/>
-      <w:numFmt w:val="lowerRoman"/>
-      <w:lvlText w:val="%6."/>
-      <w:lvlJc w:val="right"/>
-      <w:pPr>
-        <w:ind w:left="4320" w:hanging="180"/>
-      </w:pPr>
-    </w:lvl>
-    <w:lvl w:ilvl="6" w:tplc="0409000F" w:tentative="1">
-      <w:start w:val="1"/>
-      <w:numFmt w:val="decimal"/>
-      <w:lvlText w:val="%7."/>
-      <w:lvlJc w:val="left"/>
-      <w:pPr>
-        <w:ind w:left="5040" w:hanging="360"/>
-      </w:pPr>
-    </w:lvl>
-    <w:lvl w:ilvl="7" w:tplc="04090019" w:tentative="1">
-      <w:start w:val="1"/>
-      <w:numFmt w:val="lowerLetter"/>
-      <w:lvlText w:val="%8."/>
-      <w:lvlJc w:val="left"/>
-      <w:pPr>
-        <w:ind w:left="5760" w:hanging="360"/>
-      </w:pPr>
-    </w:lvl>
-    <w:lvl w:ilvl="8" w:tplc="0409001B" w:tentative="1">
-      <w:start w:val="1"/>
-      <w:numFmt w:val="lowerRoman"/>
-      <w:lvlText w:val="%9."/>
-      <w:lvlJc w:val="right"/>
-      <w:pPr>
-        <w:ind w:left="6480" w:hanging="180"/>
-      </w:pPr>
-    </w:lvl>
-  </w:abstractNum>
-  <w:abstractNum w:abstractNumId="16">
-    <w:nsid w:val="5FA168EA"/>
-    <w:multiLevelType w:val="hybridMultilevel"/>
-    <w:tmpl w:val="C31A47E0"/>
+    <w:tmpl w:val="A834438E"/>
     <w:lvl w:ilvl="0" w:tplc="04090001">
       <w:start w:val="1"/>
       <w:numFmt w:val="bullet"/>
@@ -64738,7 +65634,292 @@
       </w:rPr>
     </w:lvl>
   </w:abstractNum>
+  <w:abstractNum w:abstractNumId="15">
+    <w:nsid w:val="55D21AD0"/>
+    <w:multiLevelType w:val="multilevel"/>
+    <w:tmpl w:val="145202EE"/>
+    <w:lvl w:ilvl="0">
+      <w:start w:val="1"/>
+      <w:numFmt w:val="decimal"/>
+      <w:lvlText w:val="%1."/>
+      <w:lvlJc w:val="left"/>
+      <w:pPr>
+        <w:ind w:left="360" w:hanging="360"/>
+      </w:pPr>
+    </w:lvl>
+    <w:lvl w:ilvl="1">
+      <w:start w:val="1"/>
+      <w:numFmt w:val="decimal"/>
+      <w:lvlText w:val="%1.%2."/>
+      <w:lvlJc w:val="left"/>
+      <w:pPr>
+        <w:ind w:left="858" w:hanging="432"/>
+      </w:pPr>
+    </w:lvl>
+    <w:lvl w:ilvl="2">
+      <w:start w:val="1"/>
+      <w:numFmt w:val="decimal"/>
+      <w:lvlText w:val="%1.%2.%3."/>
+      <w:lvlJc w:val="left"/>
+      <w:pPr>
+        <w:ind w:left="1224" w:hanging="504"/>
+      </w:pPr>
+    </w:lvl>
+    <w:lvl w:ilvl="3">
+      <w:start w:val="1"/>
+      <w:numFmt w:val="decimal"/>
+      <w:lvlText w:val="%1.%2.%3.%4."/>
+      <w:lvlJc w:val="left"/>
+      <w:pPr>
+        <w:ind w:left="1728" w:hanging="648"/>
+      </w:pPr>
+    </w:lvl>
+    <w:lvl w:ilvl="4">
+      <w:start w:val="1"/>
+      <w:numFmt w:val="decimal"/>
+      <w:lvlText w:val="%1.%2.%3.%4.%5."/>
+      <w:lvlJc w:val="left"/>
+      <w:pPr>
+        <w:ind w:left="2232" w:hanging="792"/>
+      </w:pPr>
+    </w:lvl>
+    <w:lvl w:ilvl="5">
+      <w:start w:val="1"/>
+      <w:numFmt w:val="decimal"/>
+      <w:lvlText w:val="%1.%2.%3.%4.%5.%6."/>
+      <w:lvlJc w:val="left"/>
+      <w:pPr>
+        <w:ind w:left="2736" w:hanging="936"/>
+      </w:pPr>
+    </w:lvl>
+    <w:lvl w:ilvl="6">
+      <w:start w:val="1"/>
+      <w:numFmt w:val="decimal"/>
+      <w:lvlText w:val="%1.%2.%3.%4.%5.%6.%7."/>
+      <w:lvlJc w:val="left"/>
+      <w:pPr>
+        <w:ind w:left="3240" w:hanging="1080"/>
+      </w:pPr>
+    </w:lvl>
+    <w:lvl w:ilvl="7">
+      <w:start w:val="1"/>
+      <w:numFmt w:val="decimal"/>
+      <w:lvlText w:val="%1.%2.%3.%4.%5.%6.%7.%8."/>
+      <w:lvlJc w:val="left"/>
+      <w:pPr>
+        <w:ind w:left="3744" w:hanging="1224"/>
+      </w:pPr>
+    </w:lvl>
+    <w:lvl w:ilvl="8">
+      <w:start w:val="1"/>
+      <w:numFmt w:val="decimal"/>
+      <w:lvlText w:val="%1.%2.%3.%4.%5.%6.%7.%8.%9."/>
+      <w:lvlJc w:val="left"/>
+      <w:pPr>
+        <w:ind w:left="4320" w:hanging="1440"/>
+      </w:pPr>
+    </w:lvl>
+  </w:abstractNum>
+  <w:abstractNum w:abstractNumId="16">
+    <w:nsid w:val="5F2F6BE9"/>
+    <w:multiLevelType w:val="hybridMultilevel"/>
+    <w:tmpl w:val="4950E982"/>
+    <w:lvl w:ilvl="0" w:tplc="0409000F">
+      <w:start w:val="1"/>
+      <w:numFmt w:val="decimal"/>
+      <w:lvlText w:val="%1."/>
+      <w:lvlJc w:val="left"/>
+      <w:pPr>
+        <w:ind w:left="720" w:hanging="360"/>
+      </w:pPr>
+    </w:lvl>
+    <w:lvl w:ilvl="1" w:tplc="04090019">
+      <w:start w:val="1"/>
+      <w:numFmt w:val="lowerLetter"/>
+      <w:lvlText w:val="%2."/>
+      <w:lvlJc w:val="left"/>
+      <w:pPr>
+        <w:ind w:left="1440" w:hanging="360"/>
+      </w:pPr>
+    </w:lvl>
+    <w:lvl w:ilvl="2" w:tplc="0409001B" w:tentative="1">
+      <w:start w:val="1"/>
+      <w:numFmt w:val="lowerRoman"/>
+      <w:lvlText w:val="%3."/>
+      <w:lvlJc w:val="right"/>
+      <w:pPr>
+        <w:ind w:left="2160" w:hanging="180"/>
+      </w:pPr>
+    </w:lvl>
+    <w:lvl w:ilvl="3" w:tplc="0409000F" w:tentative="1">
+      <w:start w:val="1"/>
+      <w:numFmt w:val="decimal"/>
+      <w:lvlText w:val="%4."/>
+      <w:lvlJc w:val="left"/>
+      <w:pPr>
+        <w:ind w:left="2880" w:hanging="360"/>
+      </w:pPr>
+    </w:lvl>
+    <w:lvl w:ilvl="4" w:tplc="04090019" w:tentative="1">
+      <w:start w:val="1"/>
+      <w:numFmt w:val="lowerLetter"/>
+      <w:lvlText w:val="%5."/>
+      <w:lvlJc w:val="left"/>
+      <w:pPr>
+        <w:ind w:left="3600" w:hanging="360"/>
+      </w:pPr>
+    </w:lvl>
+    <w:lvl w:ilvl="5" w:tplc="0409001B" w:tentative="1">
+      <w:start w:val="1"/>
+      <w:numFmt w:val="lowerRoman"/>
+      <w:lvlText w:val="%6."/>
+      <w:lvlJc w:val="right"/>
+      <w:pPr>
+        <w:ind w:left="4320" w:hanging="180"/>
+      </w:pPr>
+    </w:lvl>
+    <w:lvl w:ilvl="6" w:tplc="0409000F" w:tentative="1">
+      <w:start w:val="1"/>
+      <w:numFmt w:val="decimal"/>
+      <w:lvlText w:val="%7."/>
+      <w:lvlJc w:val="left"/>
+      <w:pPr>
+        <w:ind w:left="5040" w:hanging="360"/>
+      </w:pPr>
+    </w:lvl>
+    <w:lvl w:ilvl="7" w:tplc="04090019" w:tentative="1">
+      <w:start w:val="1"/>
+      <w:numFmt w:val="lowerLetter"/>
+      <w:lvlText w:val="%8."/>
+      <w:lvlJc w:val="left"/>
+      <w:pPr>
+        <w:ind w:left="5760" w:hanging="360"/>
+      </w:pPr>
+    </w:lvl>
+    <w:lvl w:ilvl="8" w:tplc="0409001B" w:tentative="1">
+      <w:start w:val="1"/>
+      <w:numFmt w:val="lowerRoman"/>
+      <w:lvlText w:val="%9."/>
+      <w:lvlJc w:val="right"/>
+      <w:pPr>
+        <w:ind w:left="6480" w:hanging="180"/>
+      </w:pPr>
+    </w:lvl>
+  </w:abstractNum>
   <w:abstractNum w:abstractNumId="17">
+    <w:nsid w:val="5FA168EA"/>
+    <w:multiLevelType w:val="hybridMultilevel"/>
+    <w:tmpl w:val="C31A47E0"/>
+    <w:lvl w:ilvl="0" w:tplc="04090001">
+      <w:start w:val="1"/>
+      <w:numFmt w:val="bullet"/>
+      <w:lvlText w:val=""/>
+      <w:lvlJc w:val="left"/>
+      <w:pPr>
+        <w:ind w:left="720" w:hanging="360"/>
+      </w:pPr>
+      <w:rPr>
+        <w:rFonts w:ascii="Symbol" w:hAnsi="Symbol" w:hint="default"/>
+      </w:rPr>
+    </w:lvl>
+    <w:lvl w:ilvl="1" w:tplc="04090003" w:tentative="1">
+      <w:start w:val="1"/>
+      <w:numFmt w:val="bullet"/>
+      <w:lvlText w:val="o"/>
+      <w:lvlJc w:val="left"/>
+      <w:pPr>
+        <w:ind w:left="1440" w:hanging="360"/>
+      </w:pPr>
+      <w:rPr>
+        <w:rFonts w:ascii="Courier New" w:hAnsi="Courier New" w:hint="default"/>
+      </w:rPr>
+    </w:lvl>
+    <w:lvl w:ilvl="2" w:tplc="04090005" w:tentative="1">
+      <w:start w:val="1"/>
+      <w:numFmt w:val="bullet"/>
+      <w:lvlText w:val=""/>
+      <w:lvlJc w:val="left"/>
+      <w:pPr>
+        <w:ind w:left="2160" w:hanging="360"/>
+      </w:pPr>
+      <w:rPr>
+        <w:rFonts w:ascii="Wingdings" w:hAnsi="Wingdings" w:hint="default"/>
+      </w:rPr>
+    </w:lvl>
+    <w:lvl w:ilvl="3" w:tplc="04090001" w:tentative="1">
+      <w:start w:val="1"/>
+      <w:numFmt w:val="bullet"/>
+      <w:lvlText w:val=""/>
+      <w:lvlJc w:val="left"/>
+      <w:pPr>
+        <w:ind w:left="2880" w:hanging="360"/>
+      </w:pPr>
+      <w:rPr>
+        <w:rFonts w:ascii="Symbol" w:hAnsi="Symbol" w:hint="default"/>
+      </w:rPr>
+    </w:lvl>
+    <w:lvl w:ilvl="4" w:tplc="04090003" w:tentative="1">
+      <w:start w:val="1"/>
+      <w:numFmt w:val="bullet"/>
+      <w:lvlText w:val="o"/>
+      <w:lvlJc w:val="left"/>
+      <w:pPr>
+        <w:ind w:left="3600" w:hanging="360"/>
+      </w:pPr>
+      <w:rPr>
+        <w:rFonts w:ascii="Courier New" w:hAnsi="Courier New" w:hint="default"/>
+      </w:rPr>
+    </w:lvl>
+    <w:lvl w:ilvl="5" w:tplc="04090005" w:tentative="1">
+      <w:start w:val="1"/>
+      <w:numFmt w:val="bullet"/>
+      <w:lvlText w:val=""/>
+      <w:lvlJc w:val="left"/>
+      <w:pPr>
+        <w:ind w:left="4320" w:hanging="360"/>
+      </w:pPr>
+      <w:rPr>
+        <w:rFonts w:ascii="Wingdings" w:hAnsi="Wingdings" w:hint="default"/>
+      </w:rPr>
+    </w:lvl>
+    <w:lvl w:ilvl="6" w:tplc="04090001" w:tentative="1">
+      <w:start w:val="1"/>
+      <w:numFmt w:val="bullet"/>
+      <w:lvlText w:val=""/>
+      <w:lvlJc w:val="left"/>
+      <w:pPr>
+        <w:ind w:left="5040" w:hanging="360"/>
+      </w:pPr>
+      <w:rPr>
+        <w:rFonts w:ascii="Symbol" w:hAnsi="Symbol" w:hint="default"/>
+      </w:rPr>
+    </w:lvl>
+    <w:lvl w:ilvl="7" w:tplc="04090003" w:tentative="1">
+      <w:start w:val="1"/>
+      <w:numFmt w:val="bullet"/>
+      <w:lvlText w:val="o"/>
+      <w:lvlJc w:val="left"/>
+      <w:pPr>
+        <w:ind w:left="5760" w:hanging="360"/>
+      </w:pPr>
+      <w:rPr>
+        <w:rFonts w:ascii="Courier New" w:hAnsi="Courier New" w:hint="default"/>
+      </w:rPr>
+    </w:lvl>
+    <w:lvl w:ilvl="8" w:tplc="04090005" w:tentative="1">
+      <w:start w:val="1"/>
+      <w:numFmt w:val="bullet"/>
+      <w:lvlText w:val=""/>
+      <w:lvlJc w:val="left"/>
+      <w:pPr>
+        <w:ind w:left="6480" w:hanging="360"/>
+      </w:pPr>
+      <w:rPr>
+        <w:rFonts w:ascii="Wingdings" w:hAnsi="Wingdings" w:hint="default"/>
+      </w:rPr>
+    </w:lvl>
+  </w:abstractNum>
+  <w:abstractNum w:abstractNumId="18">
     <w:nsid w:val="66A87F50"/>
     <w:multiLevelType w:val="hybridMultilevel"/>
     <w:tmpl w:val="961E8DC6"/>
@@ -64851,7 +66032,7 @@
       </w:rPr>
     </w:lvl>
   </w:abstractNum>
-  <w:abstractNum w:abstractNumId="18">
+  <w:abstractNum w:abstractNumId="19">
     <w:nsid w:val="6A074D8E"/>
     <w:multiLevelType w:val="hybridMultilevel"/>
     <w:tmpl w:val="32320B20"/>
@@ -64964,7 +66145,7 @@
       </w:rPr>
     </w:lvl>
   </w:abstractNum>
-  <w:abstractNum w:abstractNumId="19">
+  <w:abstractNum w:abstractNumId="20">
     <w:nsid w:val="6D593342"/>
     <w:multiLevelType w:val="hybridMultilevel"/>
     <w:tmpl w:val="B2B0AB44"/>
@@ -65077,7 +66258,7 @@
       </w:rPr>
     </w:lvl>
   </w:abstractNum>
-  <w:abstractNum w:abstractNumId="20">
+  <w:abstractNum w:abstractNumId="21">
     <w:nsid w:val="71151070"/>
     <w:multiLevelType w:val="hybridMultilevel"/>
     <w:tmpl w:val="ACF23C44"/>
@@ -65190,7 +66371,7 @@
       </w:rPr>
     </w:lvl>
   </w:abstractNum>
-  <w:abstractNum w:abstractNumId="21">
+  <w:abstractNum w:abstractNumId="22">
     <w:nsid w:val="7314237E"/>
     <w:multiLevelType w:val="hybridMultilevel"/>
     <w:tmpl w:val="9F3E9B94"/>
@@ -65303,7 +66484,7 @@
       </w:pPr>
     </w:lvl>
   </w:abstractNum>
-  <w:abstractNum w:abstractNumId="22">
+  <w:abstractNum w:abstractNumId="23">
     <w:nsid w:val="7A2D72E3"/>
     <w:multiLevelType w:val="hybridMultilevel"/>
     <w:tmpl w:val="FB2ED35A"/>
@@ -65420,13 +66601,13 @@
     <w:abstractNumId w:val="1"/>
   </w:num>
   <w:num w:numId="2">
-    <w:abstractNumId w:val="21"/>
+    <w:abstractNumId w:val="22"/>
   </w:num>
   <w:num w:numId="3">
-    <w:abstractNumId w:val="14"/>
+    <w:abstractNumId w:val="15"/>
   </w:num>
   <w:num w:numId="4">
-    <w:abstractNumId w:val="22"/>
+    <w:abstractNumId w:val="23"/>
   </w:num>
   <w:num w:numId="5">
     <w:abstractNumId w:val="3"/>
@@ -65435,22 +66616,22 @@
     <w:abstractNumId w:val="5"/>
   </w:num>
   <w:num w:numId="7">
-    <w:abstractNumId w:val="15"/>
+    <w:abstractNumId w:val="16"/>
   </w:num>
   <w:num w:numId="8">
-    <w:abstractNumId w:val="12"/>
+    <w:abstractNumId w:val="13"/>
   </w:num>
   <w:num w:numId="9">
     <w:abstractNumId w:val="9"/>
   </w:num>
   <w:num w:numId="10">
-    <w:abstractNumId w:val="19"/>
+    <w:abstractNumId w:val="20"/>
   </w:num>
   <w:num w:numId="11">
     <w:abstractNumId w:val="4"/>
   </w:num>
   <w:num w:numId="12">
-    <w:abstractNumId w:val="13"/>
+    <w:abstractNumId w:val="14"/>
   </w:num>
   <w:num w:numId="13">
     <w:abstractNumId w:val="8"/>
@@ -65459,10 +66640,10 @@
     <w:abstractNumId w:val="6"/>
   </w:num>
   <w:num w:numId="15">
-    <w:abstractNumId w:val="10"/>
+    <w:abstractNumId w:val="11"/>
   </w:num>
   <w:num w:numId="16">
-    <w:abstractNumId w:val="18"/>
+    <w:abstractNumId w:val="19"/>
   </w:num>
   <w:num w:numId="17">
     <w:abstractNumId w:val="0"/>
@@ -65471,19 +66652,22 @@
     <w:abstractNumId w:val="2"/>
   </w:num>
   <w:num w:numId="19">
-    <w:abstractNumId w:val="11"/>
+    <w:abstractNumId w:val="12"/>
   </w:num>
   <w:num w:numId="20">
-    <w:abstractNumId w:val="16"/>
+    <w:abstractNumId w:val="17"/>
   </w:num>
   <w:num w:numId="21">
-    <w:abstractNumId w:val="20"/>
+    <w:abstractNumId w:val="21"/>
   </w:num>
   <w:num w:numId="22">
-    <w:abstractNumId w:val="17"/>
+    <w:abstractNumId w:val="18"/>
   </w:num>
   <w:num w:numId="23">
     <w:abstractNumId w:val="7"/>
+  </w:num>
+  <w:num w:numId="24">
+    <w:abstractNumId w:val="10"/>
   </w:num>
 </w:numbering>
 </file>
@@ -66991,7 +68175,7 @@
 </file>
 
 <file path=customXml/itemProps1.xml><?xml version="1.0" encoding="utf-8"?>
-<ds:datastoreItem xmlns:ds="http://schemas.openxmlformats.org/officeDocument/2006/customXml" ds:itemID="{2BBAB348-7B6D-394E-9CC6-EE3DD6701D1C}">
+<ds:datastoreItem xmlns:ds="http://schemas.openxmlformats.org/officeDocument/2006/customXml" ds:itemID="{0BDD7283-EA88-EA46-8BED-5FBC05748C5D}">
   <ds:schemaRefs>
     <ds:schemaRef ds:uri="http://schemas.openxmlformats.org/officeDocument/2006/bibliography"/>
   </ds:schemaRefs>

</xml_diff>